<commit_message>
added controller for fect data from db to fe side
</commit_message>
<xml_diff>
--- a/backend/template/surat-keterangan-domisili.docx
+++ b/backend/template/surat-keterangan-domisili.docx
@@ -1,6 +1,6 @@
 
 <file path=word/document.xml><?xml version="1.0" encoding="utf-8"?>
-<w:document xmlns:wpc="http://schemas.microsoft.com/office/word/2010/wordprocessingCanvas" xmlns:cx="http://schemas.microsoft.com/office/drawing/2014/chartex" xmlns:cx1="http://schemas.microsoft.com/office/drawing/2015/9/8/chartex" xmlns:cx2="http://schemas.microsoft.com/office/drawing/2015/10/21/chartex" xmlns:cx3="http://schemas.microsoft.com/office/drawing/2016/5/9/chartex" xmlns:cx4="http://schemas.microsoft.com/office/drawing/2016/5/10/chartex" xmlns:cx5="http://schemas.microsoft.com/office/drawing/2016/5/11/chartex" xmlns:cx6="http://schemas.microsoft.com/office/drawing/2016/5/12/chartex" xmlns:cx7="http://schemas.microsoft.com/office/drawing/2016/5/13/chartex" xmlns:cx8="http://schemas.microsoft.com/office/drawing/2016/5/14/chartex" xmlns:mc="http://schemas.openxmlformats.org/markup-compatibility/2006" xmlns:aink="http://schemas.microsoft.com/office/drawing/2016/ink" xmlns:am3d="http://schemas.microsoft.com/office/drawing/2017/model3d" xmlns:o="urn:schemas-microsoft-com:office:office" xmlns:oel="http://schemas.microsoft.com/office/2019/extlst" xmlns:r="http://schemas.openxmlformats.org/officeDocument/2006/relationships" xmlns:m="http://schemas.openxmlformats.org/officeDocument/2006/math" xmlns:v="urn:schemas-microsoft-com:vml" xmlns:wp14="http://schemas.microsoft.com/office/word/2010/wordprocessingDrawing" xmlns:wp="http://schemas.openxmlformats.org/drawingml/2006/wordprocessingDrawing" xmlns:w10="urn:schemas-microsoft-com:office:word" xmlns:w="http://schemas.openxmlformats.org/wordprocessingml/2006/main" xmlns:w14="http://schemas.microsoft.com/office/word/2010/wordml" xmlns:w15="http://schemas.microsoft.com/office/word/2012/wordml" xmlns:w16cex="http://schemas.microsoft.com/office/word/2018/wordml/cex" xmlns:w16cid="http://schemas.microsoft.com/office/word/2016/wordml/cid" xmlns:w16="http://schemas.microsoft.com/office/word/2018/wordml" xmlns:w16du="http://schemas.microsoft.com/office/word/2023/wordml/word16du" xmlns:w16sdtdh="http://schemas.microsoft.com/office/word/2020/wordml/sdtdatahash" xmlns:w16sdtfl="http://schemas.microsoft.com/office/word/2024/wordml/sdtformatlock" xmlns:w16se="http://schemas.microsoft.com/office/word/2015/wordml/symex" xmlns:wpg="http://schemas.microsoft.com/office/word/2010/wordprocessingGroup" xmlns:wpi="http://schemas.microsoft.com/office/word/2010/wordprocessingInk" xmlns:wne="http://schemas.microsoft.com/office/word/2006/wordml" xmlns:wps="http://schemas.microsoft.com/office/word/2010/wordprocessingShape" mc:Ignorable="w14 w15 w16se w16cid w16 w16cex w16sdtdh w16sdtfl w16du wp14">
+<w:document xmlns:wpc="http://schemas.microsoft.com/office/word/2010/wordprocessingCanvas" xmlns:mc="http://schemas.openxmlformats.org/markup-compatibility/2006" xmlns:o="urn:schemas-microsoft-com:office:office" xmlns:r="http://schemas.openxmlformats.org/officeDocument/2006/relationships" xmlns:m="http://schemas.openxmlformats.org/officeDocument/2006/math" xmlns:v="urn:schemas-microsoft-com:vml" xmlns:wp14="http://schemas.microsoft.com/office/word/2010/wordprocessingDrawing" xmlns:wp="http://schemas.openxmlformats.org/drawingml/2006/wordprocessingDrawing" xmlns:w="http://schemas.openxmlformats.org/wordprocessingml/2006/main" xmlns:w14="http://schemas.microsoft.com/office/word/2010/wordml" xmlns:w10="urn:schemas-microsoft-com:office:word" xmlns:w15="http://schemas.microsoft.com/office/word/2012/wordml" xmlns:wpg="http://schemas.microsoft.com/office/word/2010/wordprocessingGroup" xmlns:wpi="http://schemas.microsoft.com/office/word/2010/wordprocessingInk" xmlns:wne="http://schemas.microsoft.com/office/word/2006/wordml" xmlns:wps="http://schemas.microsoft.com/office/word/2010/wordprocessingShape" xmlns:wpsCustomData="http://www.wps.cn/officeDocument/2013/wpsCustomData" mc:Ignorable="w14 w15 wp14">
   <w:body>
     <w:p>
       <w:pPr>
@@ -19,7 +19,7 @@
           <w:lang w:val="en-US"/>
         </w:rPr>
         <w:drawing>
-          <wp:anchor distT="0" distB="0" distL="114300" distR="114300" simplePos="0" relativeHeight="251659264" behindDoc="0" locked="0" layoutInCell="1" allowOverlap="1" wp14:anchorId="31236F36" wp14:editId="376E2536">
+          <wp:anchor distT="0" distB="0" distL="114300" distR="114300" simplePos="0" relativeHeight="251659264" behindDoc="0" locked="0" layoutInCell="1" allowOverlap="1">
             <wp:simplePos x="0" y="0"/>
             <wp:positionH relativeFrom="margin">
               <wp:align>center</wp:align>
@@ -44,7 +44,7 @@
                     </pic:cNvPicPr>
                   </pic:nvPicPr>
                   <pic:blipFill>
-                    <a:blip r:embed="rId8" cstate="print"/>
+                    <a:blip r:embed="rId10" cstate="print"/>
                     <a:srcRect/>
                     <a:stretch>
                       <a:fillRect/>
@@ -168,15 +168,7 @@
           <w:sz w:val="32"/>
           <w:szCs w:val="32"/>
         </w:rPr>
-        <w:t>KEPALA</w:t>
-      </w:r>
-      <w:r>
-        <w:rPr>
-          <w:rFonts w:ascii="Bookman Old Style" w:hAnsi="Bookman Old Style" w:cstheme="majorBidi"/>
-          <w:sz w:val="32"/>
-          <w:szCs w:val="32"/>
-        </w:rPr>
-        <w:t xml:space="preserve"> </w:t>
+        <w:t xml:space="preserve">KEPALA </w:t>
       </w:r>
       <w:r>
         <w:rPr>
@@ -222,16 +214,7 @@
           <w:u w:val="single"/>
           <w:lang w:val="sv-SE"/>
         </w:rPr>
-        <w:t>SURAT KETERANGAN</w:t>
-      </w:r>
-      <w:r>
-        <w:rPr>
-          <w:rFonts w:ascii="Bookman Old Style" w:hAnsi="Bookman Old Style" w:cstheme="majorBidi"/>
-          <w:b/>
-          <w:u w:val="single"/>
-          <w:lang w:val="sv-SE"/>
-        </w:rPr>
-        <w:t xml:space="preserve"> DOMISILI</w:t>
+        <w:t>SURAT KETERANGAN DOMISILI</w:t>
       </w:r>
     </w:p>
     <w:p>
@@ -248,63 +231,7 @@
           <w:rFonts w:ascii="Bookman Old Style" w:hAnsi="Bookman Old Style" w:cstheme="majorBidi"/>
           <w:lang w:val="sv-SE"/>
         </w:rPr>
-        <w:t xml:space="preserve">Nomor : </w:t>
-      </w:r>
-      <w:r>
-        <w:rPr>
-          <w:rFonts w:ascii="Bookman Old Style" w:hAnsi="Bookman Old Style" w:cstheme="majorBidi"/>
-          <w:lang w:val="sv-SE"/>
-        </w:rPr>
-        <w:t>4</w:t>
-      </w:r>
-      <w:r>
-        <w:rPr>
-          <w:rFonts w:ascii="Bookman Old Style" w:hAnsi="Bookman Old Style" w:cstheme="majorBidi"/>
-          <w:lang w:val="sv-SE"/>
-        </w:rPr>
-        <w:t>00.</w:t>
-      </w:r>
-      <w:r>
-        <w:rPr>
-          <w:rFonts w:ascii="Bookman Old Style" w:hAnsi="Bookman Old Style" w:cstheme="majorBidi"/>
-          <w:lang w:val="sv-SE"/>
-        </w:rPr>
-        <w:t>12</w:t>
-      </w:r>
-      <w:r>
-        <w:rPr>
-          <w:rFonts w:ascii="Bookman Old Style" w:hAnsi="Bookman Old Style" w:cstheme="majorBidi"/>
-          <w:lang w:val="sv-SE"/>
-        </w:rPr>
-        <w:t>/</w:t>
-      </w:r>
-      <w:r>
-        <w:rPr>
-          <w:rFonts w:ascii="Bookman Old Style" w:hAnsi="Bookman Old Style" w:cstheme="majorBidi"/>
-          <w:lang w:val="sv-SE"/>
-        </w:rPr>
-        <w:t xml:space="preserve"> </w:t>
-      </w:r>
-      <w:r>
-        <w:rPr>
-          <w:rFonts w:ascii="Bookman Old Style" w:hAnsi="Bookman Old Style" w:cstheme="majorBidi"/>
-          <w:lang w:val="sv-SE"/>
-        </w:rPr>
-        <w:t>485</w:t>
-      </w:r>
-      <w:r>
-        <w:rPr>
-          <w:rFonts w:ascii="Bookman Old Style" w:hAnsi="Bookman Old Style" w:cstheme="majorBidi"/>
-          <w:lang w:val="sv-SE"/>
-        </w:rPr>
-        <w:t xml:space="preserve"> </w:t>
-      </w:r>
-      <w:r>
-        <w:rPr>
-          <w:rFonts w:ascii="Bookman Old Style" w:hAnsi="Bookman Old Style" w:cstheme="majorBidi"/>
-          <w:lang w:val="sv-SE"/>
-        </w:rPr>
-        <w:t>/</w:t>
+        <w:t>Nomor : 400.12/ 485 /</w:t>
       </w:r>
       <w:r>
         <w:rPr>
@@ -346,18 +273,12 @@
         <w:rPr>
           <w:rFonts w:ascii="Bookman Old Style" w:hAnsi="Bookman Old Style"/>
         </w:rPr>
-        <w:t>Yang bertanda tangan dibawah ini</w:t>
-      </w:r>
-      <w:r>
-        <w:rPr>
-          <w:rFonts w:ascii="Bookman Old Style" w:hAnsi="Bookman Old Style"/>
-        </w:rPr>
-        <w:t xml:space="preserve"> :</w:t>
+        <w:t>Yang bertanda tangan dibawah ini :</w:t>
       </w:r>
     </w:p>
     <w:p>
       <w:pPr>
-        <w:pStyle w:val="ListParagraph"/>
+        <w:pStyle w:val="9"/>
         <w:numPr>
           <w:ilvl w:val="0"/>
           <w:numId w:val="1"/>
@@ -407,12 +328,25 @@
         <w:rPr>
           <w:rFonts w:ascii="Bookman Old Style" w:hAnsi="Bookman Old Style"/>
         </w:rPr>
-        <w:t>{nama_ttd}</w:t>
+        <w:t>{</w:t>
+      </w:r>
+      <w:r>
+        <w:rPr>
+          <w:rFonts w:hint="default" w:ascii="Bookman Old Style" w:hAnsi="Bookman Old Style"/>
+          <w:lang w:val="en-US"/>
+        </w:rPr>
+        <w:t>name</w:t>
+      </w:r>
+      <w:r>
+        <w:rPr>
+          <w:rFonts w:ascii="Bookman Old Style" w:hAnsi="Bookman Old Style"/>
+        </w:rPr>
+        <w:t>}</w:t>
       </w:r>
     </w:p>
     <w:p>
       <w:pPr>
-        <w:pStyle w:val="ListParagraph"/>
+        <w:pStyle w:val="9"/>
         <w:numPr>
           <w:ilvl w:val="0"/>
           <w:numId w:val="1"/>
@@ -462,12 +396,25 @@
         <w:rPr>
           <w:rFonts w:ascii="Bookman Old Style" w:hAnsi="Bookman Old Style"/>
         </w:rPr>
-        <w:t>{jabatan}</w:t>
+        <w:t>{</w:t>
+      </w:r>
+      <w:r>
+        <w:rPr>
+          <w:rFonts w:hint="default" w:ascii="Bookman Old Style" w:hAnsi="Bookman Old Style"/>
+          <w:lang w:val="en-US"/>
+        </w:rPr>
+        <w:t>position</w:t>
+      </w:r>
+      <w:r>
+        <w:rPr>
+          <w:rFonts w:ascii="Bookman Old Style" w:hAnsi="Bookman Old Style"/>
+        </w:rPr>
+        <w:t>}</w:t>
       </w:r>
     </w:p>
     <w:p>
       <w:pPr>
-        <w:pStyle w:val="ListParagraph"/>
+        <w:pStyle w:val="9"/>
         <w:tabs>
           <w:tab w:val="left" w:pos="2835"/>
           <w:tab w:val="left" w:pos="3544"/>
@@ -484,18 +431,12 @@
         <w:rPr>
           <w:rFonts w:ascii="Bookman Old Style" w:hAnsi="Bookman Old Style"/>
         </w:rPr>
-        <w:t>Dengan ini menerangkan bahwa :</w:t>
-      </w:r>
-      <w:r>
-        <w:rPr>
-          <w:rFonts w:ascii="Bookman Old Style" w:hAnsi="Bookman Old Style"/>
-        </w:rPr>
-        <w:t xml:space="preserve"> </w:t>
+        <w:t xml:space="preserve">Dengan ini menerangkan bahwa : </w:t>
       </w:r>
     </w:p>
     <w:p>
       <w:pPr>
-        <w:pStyle w:val="ListParagraph"/>
+        <w:pStyle w:val="9"/>
         <w:tabs>
           <w:tab w:val="left" w:pos="2835"/>
           <w:tab w:val="left" w:pos="3544"/>
@@ -511,19 +452,24 @@
     </w:p>
     <w:tbl>
       <w:tblPr>
-        <w:tblStyle w:val="TableGrid"/>
+        <w:tblStyle w:val="8"/>
         <w:tblW w:w="9355" w:type="dxa"/>
         <w:tblInd w:w="250" w:type="dxa"/>
         <w:tblBorders>
-          <w:top w:val="none" w:sz="0" w:space="0" w:color="auto"/>
-          <w:left w:val="none" w:sz="0" w:space="0" w:color="auto"/>
-          <w:bottom w:val="none" w:sz="0" w:space="0" w:color="auto"/>
-          <w:right w:val="none" w:sz="0" w:space="0" w:color="auto"/>
-          <w:insideH w:val="none" w:sz="0" w:space="0" w:color="auto"/>
-          <w:insideV w:val="none" w:sz="0" w:space="0" w:color="auto"/>
+          <w:top w:val="none" w:color="auto" w:sz="0" w:space="0"/>
+          <w:left w:val="none" w:color="auto" w:sz="0" w:space="0"/>
+          <w:bottom w:val="none" w:color="auto" w:sz="0" w:space="0"/>
+          <w:right w:val="none" w:color="auto" w:sz="0" w:space="0"/>
+          <w:insideH w:val="none" w:color="auto" w:sz="0" w:space="0"/>
+          <w:insideV w:val="none" w:color="auto" w:sz="0" w:space="0"/>
         </w:tblBorders>
         <w:tblLayout w:type="fixed"/>
-        <w:tblLook w:val="04A0" w:firstRow="1" w:lastRow="0" w:firstColumn="1" w:lastColumn="0" w:noHBand="0" w:noVBand="1"/>
+        <w:tblCellMar>
+          <w:top w:w="0" w:type="dxa"/>
+          <w:left w:w="108" w:type="dxa"/>
+          <w:bottom w:w="0" w:type="dxa"/>
+          <w:right w:w="108" w:type="dxa"/>
+        </w:tblCellMar>
       </w:tblPr>
       <w:tblGrid>
         <w:gridCol w:w="3260"/>
@@ -531,16 +477,32 @@
         <w:gridCol w:w="5811"/>
       </w:tblGrid>
       <w:tr>
+        <w:tblPrEx>
+          <w:tblBorders>
+            <w:top w:val="none" w:color="auto" w:sz="0" w:space="0"/>
+            <w:left w:val="none" w:color="auto" w:sz="0" w:space="0"/>
+            <w:bottom w:val="none" w:color="auto" w:sz="0" w:space="0"/>
+            <w:right w:val="none" w:color="auto" w:sz="0" w:space="0"/>
+            <w:insideH w:val="none" w:color="auto" w:sz="0" w:space="0"/>
+            <w:insideV w:val="none" w:color="auto" w:sz="0" w:space="0"/>
+          </w:tblBorders>
+          <w:tblCellMar>
+            <w:top w:w="0" w:type="dxa"/>
+            <w:left w:w="108" w:type="dxa"/>
+            <w:bottom w:w="0" w:type="dxa"/>
+            <w:right w:w="108" w:type="dxa"/>
+          </w:tblCellMar>
+        </w:tblPrEx>
         <w:tc>
           <w:tcPr>
             <w:tcW w:w="3260" w:type="dxa"/>
           </w:tcPr>
           <w:p>
             <w:pPr>
-              <w:pStyle w:val="ListParagraph"/>
+              <w:pStyle w:val="9"/>
               <w:numPr>
                 <w:ilvl w:val="0"/>
-                <w:numId w:val="5"/>
+                <w:numId w:val="2"/>
               </w:numPr>
               <w:tabs>
                 <w:tab w:val="left" w:pos="2835"/>
@@ -606,22 +568,52 @@
                 <w:rFonts w:ascii="Bookman Old Style" w:hAnsi="Bookman Old Style"/>
                 <w:lang w:val="en-US"/>
               </w:rPr>
-              <w:t>{nama}</w:t>
+              <w:t>{</w:t>
+            </w:r>
+            <w:r>
+              <w:rPr>
+                <w:rFonts w:hint="default" w:ascii="Bookman Old Style" w:hAnsi="Bookman Old Style"/>
+                <w:lang w:val="en-US"/>
+              </w:rPr>
+              <w:t>nama_lengkap</w:t>
+            </w:r>
+            <w:r>
+              <w:rPr>
+                <w:rFonts w:ascii="Bookman Old Style" w:hAnsi="Bookman Old Style"/>
+                <w:lang w:val="en-US"/>
+              </w:rPr>
+              <w:t>}</w:t>
             </w:r>
           </w:p>
         </w:tc>
       </w:tr>
       <w:tr>
+        <w:tblPrEx>
+          <w:tblBorders>
+            <w:top w:val="none" w:color="auto" w:sz="0" w:space="0"/>
+            <w:left w:val="none" w:color="auto" w:sz="0" w:space="0"/>
+            <w:bottom w:val="none" w:color="auto" w:sz="0" w:space="0"/>
+            <w:right w:val="none" w:color="auto" w:sz="0" w:space="0"/>
+            <w:insideH w:val="none" w:color="auto" w:sz="0" w:space="0"/>
+            <w:insideV w:val="none" w:color="auto" w:sz="0" w:space="0"/>
+          </w:tblBorders>
+          <w:tblCellMar>
+            <w:top w:w="0" w:type="dxa"/>
+            <w:left w:w="108" w:type="dxa"/>
+            <w:bottom w:w="0" w:type="dxa"/>
+            <w:right w:w="108" w:type="dxa"/>
+          </w:tblCellMar>
+        </w:tblPrEx>
         <w:tc>
           <w:tcPr>
             <w:tcW w:w="3260" w:type="dxa"/>
           </w:tcPr>
           <w:p>
             <w:pPr>
-              <w:pStyle w:val="ListParagraph"/>
+              <w:pStyle w:val="9"/>
               <w:numPr>
                 <w:ilvl w:val="0"/>
-                <w:numId w:val="5"/>
+                <w:numId w:val="2"/>
               </w:numPr>
               <w:tabs>
                 <w:tab w:val="left" w:pos="2835"/>
@@ -693,16 +685,32 @@
         </w:tc>
       </w:tr>
       <w:tr>
+        <w:tblPrEx>
+          <w:tblBorders>
+            <w:top w:val="none" w:color="auto" w:sz="0" w:space="0"/>
+            <w:left w:val="none" w:color="auto" w:sz="0" w:space="0"/>
+            <w:bottom w:val="none" w:color="auto" w:sz="0" w:space="0"/>
+            <w:right w:val="none" w:color="auto" w:sz="0" w:space="0"/>
+            <w:insideH w:val="none" w:color="auto" w:sz="0" w:space="0"/>
+            <w:insideV w:val="none" w:color="auto" w:sz="0" w:space="0"/>
+          </w:tblBorders>
+          <w:tblCellMar>
+            <w:top w:w="0" w:type="dxa"/>
+            <w:left w:w="108" w:type="dxa"/>
+            <w:bottom w:w="0" w:type="dxa"/>
+            <w:right w:w="108" w:type="dxa"/>
+          </w:tblCellMar>
+        </w:tblPrEx>
         <w:tc>
           <w:tcPr>
             <w:tcW w:w="3260" w:type="dxa"/>
           </w:tcPr>
           <w:p>
             <w:pPr>
-              <w:pStyle w:val="ListParagraph"/>
+              <w:pStyle w:val="9"/>
               <w:numPr>
                 <w:ilvl w:val="0"/>
-                <w:numId w:val="5"/>
+                <w:numId w:val="2"/>
               </w:numPr>
               <w:tabs>
                 <w:tab w:val="left" w:pos="2835"/>
@@ -718,13 +726,7 @@
               <w:rPr>
                 <w:rFonts w:ascii="Bookman Old Style" w:hAnsi="Bookman Old Style"/>
               </w:rPr>
-              <w:t xml:space="preserve">Tempat, Tanggal </w:t>
-            </w:r>
-            <w:r>
-              <w:rPr>
-                <w:rFonts w:ascii="Bookman Old Style" w:hAnsi="Bookman Old Style"/>
-              </w:rPr>
-              <w:t>Lahir</w:t>
+              <w:t>Tempat, Tanggal Lahir</w:t>
             </w:r>
           </w:p>
         </w:tc>
@@ -780,16 +782,32 @@
         </w:tc>
       </w:tr>
       <w:tr>
+        <w:tblPrEx>
+          <w:tblBorders>
+            <w:top w:val="none" w:color="auto" w:sz="0" w:space="0"/>
+            <w:left w:val="none" w:color="auto" w:sz="0" w:space="0"/>
+            <w:bottom w:val="none" w:color="auto" w:sz="0" w:space="0"/>
+            <w:right w:val="none" w:color="auto" w:sz="0" w:space="0"/>
+            <w:insideH w:val="none" w:color="auto" w:sz="0" w:space="0"/>
+            <w:insideV w:val="none" w:color="auto" w:sz="0" w:space="0"/>
+          </w:tblBorders>
+          <w:tblCellMar>
+            <w:top w:w="0" w:type="dxa"/>
+            <w:left w:w="108" w:type="dxa"/>
+            <w:bottom w:w="0" w:type="dxa"/>
+            <w:right w:w="108" w:type="dxa"/>
+          </w:tblCellMar>
+        </w:tblPrEx>
         <w:tc>
           <w:tcPr>
             <w:tcW w:w="3260" w:type="dxa"/>
           </w:tcPr>
           <w:p>
             <w:pPr>
-              <w:pStyle w:val="ListParagraph"/>
+              <w:pStyle w:val="9"/>
               <w:numPr>
                 <w:ilvl w:val="0"/>
-                <w:numId w:val="5"/>
+                <w:numId w:val="2"/>
               </w:numPr>
               <w:tabs>
                 <w:tab w:val="left" w:pos="2835"/>
@@ -861,16 +879,32 @@
         </w:tc>
       </w:tr>
       <w:tr>
+        <w:tblPrEx>
+          <w:tblBorders>
+            <w:top w:val="none" w:color="auto" w:sz="0" w:space="0"/>
+            <w:left w:val="none" w:color="auto" w:sz="0" w:space="0"/>
+            <w:bottom w:val="none" w:color="auto" w:sz="0" w:space="0"/>
+            <w:right w:val="none" w:color="auto" w:sz="0" w:space="0"/>
+            <w:insideH w:val="none" w:color="auto" w:sz="0" w:space="0"/>
+            <w:insideV w:val="none" w:color="auto" w:sz="0" w:space="0"/>
+          </w:tblBorders>
+          <w:tblCellMar>
+            <w:top w:w="0" w:type="dxa"/>
+            <w:left w:w="108" w:type="dxa"/>
+            <w:bottom w:w="0" w:type="dxa"/>
+            <w:right w:w="108" w:type="dxa"/>
+          </w:tblCellMar>
+        </w:tblPrEx>
         <w:tc>
           <w:tcPr>
             <w:tcW w:w="3260" w:type="dxa"/>
           </w:tcPr>
           <w:p>
             <w:pPr>
-              <w:pStyle w:val="ListParagraph"/>
+              <w:pStyle w:val="9"/>
               <w:numPr>
                 <w:ilvl w:val="0"/>
-                <w:numId w:val="5"/>
+                <w:numId w:val="2"/>
               </w:numPr>
               <w:tabs>
                 <w:tab w:val="left" w:pos="2835"/>
@@ -942,16 +976,32 @@
         </w:tc>
       </w:tr>
       <w:tr>
+        <w:tblPrEx>
+          <w:tblBorders>
+            <w:top w:val="none" w:color="auto" w:sz="0" w:space="0"/>
+            <w:left w:val="none" w:color="auto" w:sz="0" w:space="0"/>
+            <w:bottom w:val="none" w:color="auto" w:sz="0" w:space="0"/>
+            <w:right w:val="none" w:color="auto" w:sz="0" w:space="0"/>
+            <w:insideH w:val="none" w:color="auto" w:sz="0" w:space="0"/>
+            <w:insideV w:val="none" w:color="auto" w:sz="0" w:space="0"/>
+          </w:tblBorders>
+          <w:tblCellMar>
+            <w:top w:w="0" w:type="dxa"/>
+            <w:left w:w="108" w:type="dxa"/>
+            <w:bottom w:w="0" w:type="dxa"/>
+            <w:right w:w="108" w:type="dxa"/>
+          </w:tblCellMar>
+        </w:tblPrEx>
         <w:tc>
           <w:tcPr>
             <w:tcW w:w="3260" w:type="dxa"/>
           </w:tcPr>
           <w:p>
             <w:pPr>
-              <w:pStyle w:val="ListParagraph"/>
+              <w:pStyle w:val="9"/>
               <w:numPr>
                 <w:ilvl w:val="0"/>
-                <w:numId w:val="5"/>
+                <w:numId w:val="2"/>
               </w:numPr>
               <w:tabs>
                 <w:tab w:val="left" w:pos="2835"/>
@@ -1023,16 +1073,32 @@
         </w:tc>
       </w:tr>
       <w:tr>
+        <w:tblPrEx>
+          <w:tblBorders>
+            <w:top w:val="none" w:color="auto" w:sz="0" w:space="0"/>
+            <w:left w:val="none" w:color="auto" w:sz="0" w:space="0"/>
+            <w:bottom w:val="none" w:color="auto" w:sz="0" w:space="0"/>
+            <w:right w:val="none" w:color="auto" w:sz="0" w:space="0"/>
+            <w:insideH w:val="none" w:color="auto" w:sz="0" w:space="0"/>
+            <w:insideV w:val="none" w:color="auto" w:sz="0" w:space="0"/>
+          </w:tblBorders>
+          <w:tblCellMar>
+            <w:top w:w="0" w:type="dxa"/>
+            <w:left w:w="108" w:type="dxa"/>
+            <w:bottom w:w="0" w:type="dxa"/>
+            <w:right w:w="108" w:type="dxa"/>
+          </w:tblCellMar>
+        </w:tblPrEx>
         <w:tc>
           <w:tcPr>
             <w:tcW w:w="3260" w:type="dxa"/>
           </w:tcPr>
           <w:p>
             <w:pPr>
-              <w:pStyle w:val="ListParagraph"/>
+              <w:pStyle w:val="9"/>
               <w:numPr>
                 <w:ilvl w:val="0"/>
-                <w:numId w:val="5"/>
+                <w:numId w:val="2"/>
               </w:numPr>
               <w:tabs>
                 <w:tab w:val="left" w:pos="2835"/>
@@ -1120,16 +1186,32 @@
         </w:tc>
       </w:tr>
       <w:tr>
+        <w:tblPrEx>
+          <w:tblBorders>
+            <w:top w:val="none" w:color="auto" w:sz="0" w:space="0"/>
+            <w:left w:val="none" w:color="auto" w:sz="0" w:space="0"/>
+            <w:bottom w:val="none" w:color="auto" w:sz="0" w:space="0"/>
+            <w:right w:val="none" w:color="auto" w:sz="0" w:space="0"/>
+            <w:insideH w:val="none" w:color="auto" w:sz="0" w:space="0"/>
+            <w:insideV w:val="none" w:color="auto" w:sz="0" w:space="0"/>
+          </w:tblBorders>
+          <w:tblCellMar>
+            <w:top w:w="0" w:type="dxa"/>
+            <w:left w:w="108" w:type="dxa"/>
+            <w:bottom w:w="0" w:type="dxa"/>
+            <w:right w:w="108" w:type="dxa"/>
+          </w:tblCellMar>
+        </w:tblPrEx>
         <w:tc>
           <w:tcPr>
             <w:tcW w:w="3260" w:type="dxa"/>
           </w:tcPr>
           <w:p>
             <w:pPr>
-              <w:pStyle w:val="ListParagraph"/>
+              <w:pStyle w:val="9"/>
               <w:numPr>
                 <w:ilvl w:val="0"/>
-                <w:numId w:val="5"/>
+                <w:numId w:val="2"/>
               </w:numPr>
               <w:tabs>
                 <w:tab w:val="left" w:pos="2835"/>
@@ -1209,6 +1291,22 @@
         </w:tc>
       </w:tr>
       <w:tr>
+        <w:tblPrEx>
+          <w:tblBorders>
+            <w:top w:val="none" w:color="auto" w:sz="0" w:space="0"/>
+            <w:left w:val="none" w:color="auto" w:sz="0" w:space="0"/>
+            <w:bottom w:val="none" w:color="auto" w:sz="0" w:space="0"/>
+            <w:right w:val="none" w:color="auto" w:sz="0" w:space="0"/>
+            <w:insideH w:val="none" w:color="auto" w:sz="0" w:space="0"/>
+            <w:insideV w:val="none" w:color="auto" w:sz="0" w:space="0"/>
+          </w:tblBorders>
+          <w:tblCellMar>
+            <w:top w:w="0" w:type="dxa"/>
+            <w:left w:w="108" w:type="dxa"/>
+            <w:bottom w:w="0" w:type="dxa"/>
+            <w:right w:w="108" w:type="dxa"/>
+          </w:tblCellMar>
+        </w:tblPrEx>
         <w:tc>
           <w:tcPr>
             <w:tcW w:w="9355" w:type="dxa"/>
@@ -1251,25 +1349,7 @@
               <w:rPr>
                 <w:rFonts w:ascii="Bookman Old Style" w:hAnsi="Bookman Old Style"/>
               </w:rPr>
-              <w:t xml:space="preserve">Menerangkan bahwa yang bersangkutan sejak tanggal </w:t>
-            </w:r>
-            <w:r>
-              <w:rPr>
-                <w:rFonts w:ascii="Bookman Old Style" w:hAnsi="Bookman Old Style"/>
-              </w:rPr>
-              <w:t>{tgl_domisili}</w:t>
-            </w:r>
-            <w:r>
-              <w:rPr>
-                <w:rFonts w:ascii="Bookman Old Style" w:hAnsi="Bookman Old Style"/>
-              </w:rPr>
-              <w:t xml:space="preserve"> berdomisili di </w:t>
-            </w:r>
-            <w:r>
-              <w:rPr>
-                <w:rFonts w:ascii="Bookman Old Style" w:hAnsi="Bookman Old Style"/>
-              </w:rPr>
-              <w:t>{alamat_domisili}</w:t>
+              <w:t>Menerangkan bahwa yang bersangkutan sejak tanggal {tgl_domisili} berdomisili di {alamat_domisili}</w:t>
             </w:r>
             <w:r>
               <w:rPr>
@@ -1321,25 +1401,7 @@
         <w:rPr>
           <w:rFonts w:ascii="Bookman Old Style" w:hAnsi="Bookman Old Style"/>
         </w:rPr>
-        <w:t xml:space="preserve"> ini dibuat</w:t>
-      </w:r>
-      <w:r>
-        <w:rPr>
-          <w:rFonts w:ascii="Bookman Old Style" w:hAnsi="Bookman Old Style"/>
-        </w:rPr>
-        <w:t xml:space="preserve"> untuk </w:t>
-      </w:r>
-      <w:r>
-        <w:rPr>
-          <w:rFonts w:ascii="Bookman Old Style" w:hAnsi="Bookman Old Style"/>
-        </w:rPr>
-        <w:t>di</w:t>
-      </w:r>
-      <w:r>
-        <w:rPr>
-          <w:rFonts w:ascii="Bookman Old Style" w:hAnsi="Bookman Old Style"/>
-        </w:rPr>
-        <w:t>pergunakan se</w:t>
+        <w:t xml:space="preserve"> ini dibuat untuk dipergunakan se</w:t>
       </w:r>
       <w:r>
         <w:rPr>
@@ -1368,13 +1430,7 @@
         <w:rPr>
           <w:rFonts w:ascii="Bookman Old Style" w:hAnsi="Bookman Old Style"/>
         </w:rPr>
-        <w:t xml:space="preserve">       </w:t>
-      </w:r>
-      <w:r>
-        <w:rPr>
-          <w:rFonts w:ascii="Bookman Old Style" w:hAnsi="Bookman Old Style"/>
-        </w:rPr>
-        <w:t>Sodong Basari,</w:t>
+        <w:t xml:space="preserve">       Sodong Basari,</w:t>
       </w:r>
       <w:r>
         <w:rPr>
@@ -1392,14 +1448,30 @@
     </w:p>
     <w:tbl>
       <w:tblPr>
+        <w:tblStyle w:val="3"/>
         <w:tblW w:w="5001" w:type="pct"/>
-        <w:tblLook w:val="04A0" w:firstRow="1" w:lastRow="0" w:firstColumn="1" w:lastColumn="0" w:noHBand="0" w:noVBand="1"/>
+        <w:tblInd w:w="0" w:type="dxa"/>
+        <w:tblLayout w:type="autofit"/>
+        <w:tblCellMar>
+          <w:top w:w="0" w:type="dxa"/>
+          <w:left w:w="108" w:type="dxa"/>
+          <w:bottom w:w="0" w:type="dxa"/>
+          <w:right w:w="108" w:type="dxa"/>
+        </w:tblCellMar>
       </w:tblPr>
       <w:tblGrid>
-        <w:gridCol w:w="4250"/>
-        <w:gridCol w:w="5063"/>
+        <w:gridCol w:w="4349"/>
+        <w:gridCol w:w="5180"/>
       </w:tblGrid>
       <w:tr>
+        <w:tblPrEx>
+          <w:tblCellMar>
+            <w:top w:w="0" w:type="dxa"/>
+            <w:left w:w="108" w:type="dxa"/>
+            <w:bottom w:w="0" w:type="dxa"/>
+            <w:right w:w="108" w:type="dxa"/>
+          </w:tblCellMar>
+        </w:tblPrEx>
         <w:tc>
           <w:tcPr>
             <w:tcW w:w="2282" w:type="pct"/>
@@ -1431,7 +1503,20 @@
               <w:rPr>
                 <w:rFonts w:ascii="Bookman Old Style" w:hAnsi="Bookman Old Style"/>
               </w:rPr>
-              <w:t>{jabatan}</w:t>
+              <w:t>{</w:t>
+            </w:r>
+            <w:r>
+              <w:rPr>
+                <w:rFonts w:hint="default" w:ascii="Bookman Old Style" w:hAnsi="Bookman Old Style"/>
+                <w:lang w:val="en-US"/>
+              </w:rPr>
+              <w:t>position</w:t>
+            </w:r>
+            <w:r>
+              <w:rPr>
+                <w:rFonts w:ascii="Bookman Old Style" w:hAnsi="Bookman Old Style"/>
+              </w:rPr>
+              <w:t>}</w:t>
             </w:r>
             <w:r>
               <w:rPr>
@@ -1444,6 +1529,14 @@
         </w:tc>
       </w:tr>
       <w:tr>
+        <w:tblPrEx>
+          <w:tblCellMar>
+            <w:top w:w="0" w:type="dxa"/>
+            <w:left w:w="108" w:type="dxa"/>
+            <w:bottom w:w="0" w:type="dxa"/>
+            <w:right w:w="108" w:type="dxa"/>
+          </w:tblCellMar>
+        </w:tblPrEx>
         <w:tc>
           <w:tcPr>
             <w:tcW w:w="2282" w:type="pct"/>
@@ -1527,7 +1620,20 @@
               <w:rPr>
                 <w:rFonts w:ascii="Bookman Old Style" w:hAnsi="Bookman Old Style"/>
               </w:rPr>
-              <w:t>{nama_ttd}</w:t>
+              <w:t>{na</w:t>
+            </w:r>
+            <w:r>
+              <w:rPr>
+                <w:rFonts w:hint="default" w:ascii="Bookman Old Style" w:hAnsi="Bookman Old Style"/>
+                <w:lang w:val="en-US"/>
+              </w:rPr>
+              <w:t>me</w:t>
+            </w:r>
+            <w:r>
+              <w:rPr>
+                <w:rFonts w:ascii="Bookman Old Style" w:hAnsi="Bookman Old Style"/>
+              </w:rPr>
+              <w:t>}</w:t>
             </w:r>
           </w:p>
           <w:p>
@@ -1542,7 +1648,22 @@
               <w:rPr>
                 <w:rFonts w:ascii="Bookman Old Style" w:hAnsi="Bookman Old Style"/>
               </w:rPr>
-              <w:t>{pangkat}</w:t>
+              <w:t>{</w:t>
+            </w:r>
+            <w:r>
+              <w:rPr>
+                <w:rFonts w:hint="default" w:ascii="Bookman Old Style" w:hAnsi="Bookman Old Style"/>
+                <w:lang w:val="en-US"/>
+              </w:rPr>
+              <w:t>rank</w:t>
+            </w:r>
+            <w:bookmarkStart w:id="5" w:name="_GoBack"/>
+            <w:bookmarkEnd w:id="5"/>
+            <w:r>
+              <w:rPr>
+                <w:rFonts w:ascii="Bookman Old Style" w:hAnsi="Bookman Old Style"/>
+              </w:rPr>
+              <w:t>}</w:t>
             </w:r>
           </w:p>
           <w:p>
@@ -1572,7 +1693,7 @@
     </w:tbl>
     <w:p>
       <w:pPr>
-        <w:pStyle w:val="BodyText2"/>
+        <w:pStyle w:val="5"/>
         <w:jc w:val="left"/>
         <w:rPr>
           <w:rFonts w:ascii="Bookman Old Style" w:hAnsi="Bookman Old Style" w:cstheme="majorBidi"/>
@@ -1583,55 +1704,26 @@
       </w:pPr>
     </w:p>
     <w:sectPr>
-      <w:headerReference w:type="even" r:id="rId9"/>
-      <w:headerReference w:type="default" r:id="rId10"/>
-      <w:footerReference w:type="even" r:id="rId11"/>
-      <w:footerReference w:type="default" r:id="rId12"/>
-      <w:headerReference w:type="first" r:id="rId13"/>
-      <w:footerReference w:type="first" r:id="rId14"/>
+      <w:headerReference r:id="rId5" w:type="first"/>
+      <w:footerReference r:id="rId8" w:type="first"/>
+      <w:headerReference r:id="rId3" w:type="default"/>
+      <w:footerReference r:id="rId6" w:type="default"/>
+      <w:headerReference r:id="rId4" w:type="even"/>
+      <w:footerReference r:id="rId7" w:type="even"/>
       <w:pgSz w:w="12191" w:h="18711"/>
       <w:pgMar w:top="624" w:right="1440" w:bottom="624" w:left="1440" w:header="709" w:footer="709" w:gutter="0"/>
-      <w:cols w:space="708"/>
-      <w:docGrid w:linePitch="360"/>
+      <w:cols w:space="708" w:num="1"/>
+      <w:docGrid w:linePitch="360" w:charSpace="0"/>
     </w:sectPr>
   </w:body>
 </w:document>
 </file>
 
-<file path=word/endnotes.xml><?xml version="1.0" encoding="utf-8"?>
-<w:endnotes xmlns:wpc="http://schemas.microsoft.com/office/word/2010/wordprocessingCanvas" xmlns:cx="http://schemas.microsoft.com/office/drawing/2014/chartex" xmlns:cx1="http://schemas.microsoft.com/office/drawing/2015/9/8/chartex" xmlns:cx2="http://schemas.microsoft.com/office/drawing/2015/10/21/chartex" xmlns:cx3="http://schemas.microsoft.com/office/drawing/2016/5/9/chartex" xmlns:cx4="http://schemas.microsoft.com/office/drawing/2016/5/10/chartex" xmlns:cx5="http://schemas.microsoft.com/office/drawing/2016/5/11/chartex" xmlns:cx6="http://schemas.microsoft.com/office/drawing/2016/5/12/chartex" xmlns:cx7="http://schemas.microsoft.com/office/drawing/2016/5/13/chartex" xmlns:cx8="http://schemas.microsoft.com/office/drawing/2016/5/14/chartex" xmlns:mc="http://schemas.openxmlformats.org/markup-compatibility/2006" xmlns:aink="http://schemas.microsoft.com/office/drawing/2016/ink" xmlns:am3d="http://schemas.microsoft.com/office/drawing/2017/model3d" xmlns:o="urn:schemas-microsoft-com:office:office" xmlns:oel="http://schemas.microsoft.com/office/2019/extlst" xmlns:r="http://schemas.openxmlformats.org/officeDocument/2006/relationships" xmlns:m="http://schemas.openxmlformats.org/officeDocument/2006/math" xmlns:v="urn:schemas-microsoft-com:vml" xmlns:wp14="http://schemas.microsoft.com/office/word/2010/wordprocessingDrawing" xmlns:wp="http://schemas.openxmlformats.org/drawingml/2006/wordprocessingDrawing" xmlns:w10="urn:schemas-microsoft-com:office:word" xmlns:w="http://schemas.openxmlformats.org/wordprocessingml/2006/main" xmlns:w14="http://schemas.microsoft.com/office/word/2010/wordml" xmlns:w15="http://schemas.microsoft.com/office/word/2012/wordml" xmlns:w16cex="http://schemas.microsoft.com/office/word/2018/wordml/cex" xmlns:w16cid="http://schemas.microsoft.com/office/word/2016/wordml/cid" xmlns:w16="http://schemas.microsoft.com/office/word/2018/wordml" xmlns:w16du="http://schemas.microsoft.com/office/word/2023/wordml/word16du" xmlns:w16sdtdh="http://schemas.microsoft.com/office/word/2020/wordml/sdtdatahash" xmlns:w16sdtfl="http://schemas.microsoft.com/office/word/2024/wordml/sdtformatlock" xmlns:w16se="http://schemas.microsoft.com/office/word/2015/wordml/symex" xmlns:wpg="http://schemas.microsoft.com/office/word/2010/wordprocessingGroup" xmlns:wpi="http://schemas.microsoft.com/office/word/2010/wordprocessingInk" xmlns:wne="http://schemas.microsoft.com/office/word/2006/wordml" xmlns:wps="http://schemas.microsoft.com/office/word/2010/wordprocessingShape" mc:Ignorable="w14 w15 w16se w16cid w16 w16cex w16sdtdh w16sdtfl w16du wp14">
-  <w:endnote w:type="separator" w:id="-1">
-    <w:p>
-      <w:r>
-        <w:separator/>
-      </w:r>
-    </w:p>
-  </w:endnote>
-  <w:endnote w:type="continuationSeparator" w:id="0">
-    <w:p>
-      <w:r>
-        <w:continuationSeparator/>
-      </w:r>
-    </w:p>
-  </w:endnote>
-</w:endnotes>
-</file>
-
 <file path=word/footer1.xml><?xml version="1.0" encoding="utf-8"?>
-<w:ftr xmlns:wpc="http://schemas.microsoft.com/office/word/2010/wordprocessingCanvas" xmlns:cx="http://schemas.microsoft.com/office/drawing/2014/chartex" xmlns:cx1="http://schemas.microsoft.com/office/drawing/2015/9/8/chartex" xmlns:cx2="http://schemas.microsoft.com/office/drawing/2015/10/21/chartex" xmlns:cx3="http://schemas.microsoft.com/office/drawing/2016/5/9/chartex" xmlns:cx4="http://schemas.microsoft.com/office/drawing/2016/5/10/chartex" xmlns:cx5="http://schemas.microsoft.com/office/drawing/2016/5/11/chartex" xmlns:cx6="http://schemas.microsoft.com/office/drawing/2016/5/12/chartex" xmlns:cx7="http://schemas.microsoft.com/office/drawing/2016/5/13/chartex" xmlns:cx8="http://schemas.microsoft.com/office/drawing/2016/5/14/chartex" xmlns:mc="http://schemas.openxmlformats.org/markup-compatibility/2006" xmlns:aink="http://schemas.microsoft.com/office/drawing/2016/ink" xmlns:am3d="http://schemas.microsoft.com/office/drawing/2017/model3d" xmlns:o="urn:schemas-microsoft-com:office:office" xmlns:oel="http://schemas.microsoft.com/office/2019/extlst" xmlns:r="http://schemas.openxmlformats.org/officeDocument/2006/relationships" xmlns:m="http://schemas.openxmlformats.org/officeDocument/2006/math" xmlns:v="urn:schemas-microsoft-com:vml" xmlns:wp14="http://schemas.microsoft.com/office/word/2010/wordprocessingDrawing" xmlns:wp="http://schemas.openxmlformats.org/drawingml/2006/wordprocessingDrawing" xmlns:w10="urn:schemas-microsoft-com:office:word" xmlns:w="http://schemas.openxmlformats.org/wordprocessingml/2006/main" xmlns:w14="http://schemas.microsoft.com/office/word/2010/wordml" xmlns:w15="http://schemas.microsoft.com/office/word/2012/wordml" xmlns:w16cex="http://schemas.microsoft.com/office/word/2018/wordml/cex" xmlns:w16cid="http://schemas.microsoft.com/office/word/2016/wordml/cid" xmlns:w16="http://schemas.microsoft.com/office/word/2018/wordml" xmlns:w16du="http://schemas.microsoft.com/office/word/2023/wordml/word16du" xmlns:w16sdtdh="http://schemas.microsoft.com/office/word/2020/wordml/sdtdatahash" xmlns:w16sdtfl="http://schemas.microsoft.com/office/word/2024/wordml/sdtformatlock" xmlns:w16se="http://schemas.microsoft.com/office/word/2015/wordml/symex" xmlns:wpg="http://schemas.microsoft.com/office/word/2010/wordprocessingGroup" xmlns:wpi="http://schemas.microsoft.com/office/word/2010/wordprocessingInk" xmlns:wne="http://schemas.microsoft.com/office/word/2006/wordml" xmlns:wps="http://schemas.microsoft.com/office/word/2010/wordprocessingShape" mc:Ignorable="w14 w15 w16se w16cid w16 w16cex w16sdtdh w16sdtfl w16du wp14">
+<w:ftr xmlns:wpc="http://schemas.microsoft.com/office/word/2010/wordprocessingCanvas" xmlns:mc="http://schemas.openxmlformats.org/markup-compatibility/2006" xmlns:o="urn:schemas-microsoft-com:office:office" xmlns:r="http://schemas.openxmlformats.org/officeDocument/2006/relationships" xmlns:m="http://schemas.openxmlformats.org/officeDocument/2006/math" xmlns:v="urn:schemas-microsoft-com:vml" xmlns:wp14="http://schemas.microsoft.com/office/word/2010/wordprocessingDrawing" xmlns:wp="http://schemas.openxmlformats.org/drawingml/2006/wordprocessingDrawing" xmlns:w10="urn:schemas-microsoft-com:office:word" xmlns:w="http://schemas.openxmlformats.org/wordprocessingml/2006/main" xmlns:w14="http://schemas.microsoft.com/office/word/2010/wordml" xmlns:w15="http://schemas.microsoft.com/office/word/2012/wordml" xmlns:wpg="http://schemas.microsoft.com/office/word/2010/wordprocessingGroup" xmlns:wpi="http://schemas.microsoft.com/office/word/2010/wordprocessingInk" xmlns:wne="http://schemas.microsoft.com/office/word/2006/wordml" xmlns:wps="http://schemas.microsoft.com/office/word/2010/wordprocessingShape" xmlns:wpsCustomData="http://www.wps.cn/officeDocument/2013/wpsCustomData" mc:Ignorable="w14 w15 wp14">
   <w:p>
     <w:pPr>
-      <w:pStyle w:val="Footer"/>
-    </w:pPr>
-  </w:p>
-</w:ftr>
-</file>
-
-<file path=word/footer2.xml><?xml version="1.0" encoding="utf-8"?>
-<w:ftr xmlns:wpc="http://schemas.microsoft.com/office/word/2010/wordprocessingCanvas" xmlns:cx="http://schemas.microsoft.com/office/drawing/2014/chartex" xmlns:cx1="http://schemas.microsoft.com/office/drawing/2015/9/8/chartex" xmlns:cx2="http://schemas.microsoft.com/office/drawing/2015/10/21/chartex" xmlns:cx3="http://schemas.microsoft.com/office/drawing/2016/5/9/chartex" xmlns:cx4="http://schemas.microsoft.com/office/drawing/2016/5/10/chartex" xmlns:cx5="http://schemas.microsoft.com/office/drawing/2016/5/11/chartex" xmlns:cx6="http://schemas.microsoft.com/office/drawing/2016/5/12/chartex" xmlns:cx7="http://schemas.microsoft.com/office/drawing/2016/5/13/chartex" xmlns:cx8="http://schemas.microsoft.com/office/drawing/2016/5/14/chartex" xmlns:mc="http://schemas.openxmlformats.org/markup-compatibility/2006" xmlns:aink="http://schemas.microsoft.com/office/drawing/2016/ink" xmlns:am3d="http://schemas.microsoft.com/office/drawing/2017/model3d" xmlns:o="urn:schemas-microsoft-com:office:office" xmlns:oel="http://schemas.microsoft.com/office/2019/extlst" xmlns:r="http://schemas.openxmlformats.org/officeDocument/2006/relationships" xmlns:m="http://schemas.openxmlformats.org/officeDocument/2006/math" xmlns:v="urn:schemas-microsoft-com:vml" xmlns:wp14="http://schemas.microsoft.com/office/word/2010/wordprocessingDrawing" xmlns:wp="http://schemas.openxmlformats.org/drawingml/2006/wordprocessingDrawing" xmlns:w10="urn:schemas-microsoft-com:office:word" xmlns:w="http://schemas.openxmlformats.org/wordprocessingml/2006/main" xmlns:w14="http://schemas.microsoft.com/office/word/2010/wordml" xmlns:w15="http://schemas.microsoft.com/office/word/2012/wordml" xmlns:w16cex="http://schemas.microsoft.com/office/word/2018/wordml/cex" xmlns:w16cid="http://schemas.microsoft.com/office/word/2016/wordml/cid" xmlns:w16="http://schemas.microsoft.com/office/word/2018/wordml" xmlns:w16du="http://schemas.microsoft.com/office/word/2023/wordml/word16du" xmlns:w16sdtdh="http://schemas.microsoft.com/office/word/2020/wordml/sdtdatahash" xmlns:w16sdtfl="http://schemas.microsoft.com/office/word/2024/wordml/sdtformatlock" xmlns:w16se="http://schemas.microsoft.com/office/word/2015/wordml/symex" xmlns:wpg="http://schemas.microsoft.com/office/word/2010/wordprocessingGroup" xmlns:wpi="http://schemas.microsoft.com/office/word/2010/wordprocessingInk" xmlns:wne="http://schemas.microsoft.com/office/word/2006/wordml" xmlns:wps="http://schemas.microsoft.com/office/word/2010/wordprocessingShape" mc:Ignorable="w14 w15 w16se w16cid w16 w16cex w16sdtdh w16sdtfl w16du wp14">
-  <w:p>
-    <w:pPr>
-      <w:pStyle w:val="Header"/>
+      <w:pStyle w:val="7"/>
       <w:jc w:val="center"/>
       <w:rPr>
         <w:rFonts w:ascii="Bookman Old Style" w:hAnsi="Bookman Old Style" w:cs="Arial"/>
@@ -1641,10 +1733,10 @@
         <w:szCs w:val="16"/>
       </w:rPr>
     </w:pPr>
-    <w:bookmarkStart w:id="1" w:name="_Hlk172552855"/>
-    <w:bookmarkStart w:id="2" w:name="_Hlk172552856"/>
-    <w:bookmarkStart w:id="3" w:name="_Hlk177630624"/>
-    <w:bookmarkStart w:id="4" w:name="_Hlk177630625"/>
+    <w:bookmarkStart w:id="1" w:name="_Hlk177630625"/>
+    <w:bookmarkStart w:id="2" w:name="_Hlk172552855"/>
+    <w:bookmarkStart w:id="3" w:name="_Hlk172552856"/>
+    <w:bookmarkStart w:id="4" w:name="_Hlk177630624"/>
     <w:r>
       <w:rPr>
         <w:rFonts w:ascii="Bookman Old Style" w:hAnsi="Bookman Old Style" w:cs="Arial"/>
@@ -1658,7 +1750,7 @@
   </w:p>
   <w:p>
     <w:pPr>
-      <w:pStyle w:val="BodyText2"/>
+      <w:pStyle w:val="5"/>
       <w:rPr>
         <w:rFonts w:ascii="Bookman Old Style" w:hAnsi="Bookman Old Style" w:cstheme="majorBidi"/>
         <w:iCs/>
@@ -1697,943 +1789,529 @@
 </w:ftr>
 </file>
 
-<file path=word/footer3.xml><?xml version="1.0" encoding="utf-8"?>
-<w:ftr xmlns:wpc="http://schemas.microsoft.com/office/word/2010/wordprocessingCanvas" xmlns:cx="http://schemas.microsoft.com/office/drawing/2014/chartex" xmlns:cx1="http://schemas.microsoft.com/office/drawing/2015/9/8/chartex" xmlns:cx2="http://schemas.microsoft.com/office/drawing/2015/10/21/chartex" xmlns:cx3="http://schemas.microsoft.com/office/drawing/2016/5/9/chartex" xmlns:cx4="http://schemas.microsoft.com/office/drawing/2016/5/10/chartex" xmlns:cx5="http://schemas.microsoft.com/office/drawing/2016/5/11/chartex" xmlns:cx6="http://schemas.microsoft.com/office/drawing/2016/5/12/chartex" xmlns:cx7="http://schemas.microsoft.com/office/drawing/2016/5/13/chartex" xmlns:cx8="http://schemas.microsoft.com/office/drawing/2016/5/14/chartex" xmlns:mc="http://schemas.openxmlformats.org/markup-compatibility/2006" xmlns:aink="http://schemas.microsoft.com/office/drawing/2016/ink" xmlns:am3d="http://schemas.microsoft.com/office/drawing/2017/model3d" xmlns:o="urn:schemas-microsoft-com:office:office" xmlns:oel="http://schemas.microsoft.com/office/2019/extlst" xmlns:r="http://schemas.openxmlformats.org/officeDocument/2006/relationships" xmlns:m="http://schemas.openxmlformats.org/officeDocument/2006/math" xmlns:v="urn:schemas-microsoft-com:vml" xmlns:wp14="http://schemas.microsoft.com/office/word/2010/wordprocessingDrawing" xmlns:wp="http://schemas.openxmlformats.org/drawingml/2006/wordprocessingDrawing" xmlns:w10="urn:schemas-microsoft-com:office:word" xmlns:w="http://schemas.openxmlformats.org/wordprocessingml/2006/main" xmlns:w14="http://schemas.microsoft.com/office/word/2010/wordml" xmlns:w15="http://schemas.microsoft.com/office/word/2012/wordml" xmlns:w16cex="http://schemas.microsoft.com/office/word/2018/wordml/cex" xmlns:w16cid="http://schemas.microsoft.com/office/word/2016/wordml/cid" xmlns:w16="http://schemas.microsoft.com/office/word/2018/wordml" xmlns:w16du="http://schemas.microsoft.com/office/word/2023/wordml/word16du" xmlns:w16sdtdh="http://schemas.microsoft.com/office/word/2020/wordml/sdtdatahash" xmlns:w16sdtfl="http://schemas.microsoft.com/office/word/2024/wordml/sdtformatlock" xmlns:w16se="http://schemas.microsoft.com/office/word/2015/wordml/symex" xmlns:wpg="http://schemas.microsoft.com/office/word/2010/wordprocessingGroup" xmlns:wpi="http://schemas.microsoft.com/office/word/2010/wordprocessingInk" xmlns:wne="http://schemas.microsoft.com/office/word/2006/wordml" xmlns:wps="http://schemas.microsoft.com/office/word/2010/wordprocessingShape" mc:Ignorable="w14 w15 w16se w16cid w16 w16cex w16sdtdh w16sdtfl w16du wp14">
+<file path=word/footer2.xml><?xml version="1.0" encoding="utf-8"?>
+<w:ftr xmlns:wpc="http://schemas.microsoft.com/office/word/2010/wordprocessingCanvas" xmlns:mc="http://schemas.openxmlformats.org/markup-compatibility/2006" xmlns:o="urn:schemas-microsoft-com:office:office" xmlns:r="http://schemas.openxmlformats.org/officeDocument/2006/relationships" xmlns:m="http://schemas.openxmlformats.org/officeDocument/2006/math" xmlns:v="urn:schemas-microsoft-com:vml" xmlns:wp14="http://schemas.microsoft.com/office/word/2010/wordprocessingDrawing" xmlns:wp="http://schemas.openxmlformats.org/drawingml/2006/wordprocessingDrawing" xmlns:w10="urn:schemas-microsoft-com:office:word" xmlns:w="http://schemas.openxmlformats.org/wordprocessingml/2006/main" xmlns:w14="http://schemas.microsoft.com/office/word/2010/wordml" xmlns:w15="http://schemas.microsoft.com/office/word/2012/wordml" xmlns:wpg="http://schemas.microsoft.com/office/word/2010/wordprocessingGroup" xmlns:wpi="http://schemas.microsoft.com/office/word/2010/wordprocessingInk" xmlns:wne="http://schemas.microsoft.com/office/word/2006/wordml" xmlns:wps="http://schemas.microsoft.com/office/word/2010/wordprocessingShape" xmlns:wpsCustomData="http://www.wps.cn/officeDocument/2013/wpsCustomData" mc:Ignorable="w14 w15 wp14">
   <w:p>
     <w:pPr>
-      <w:pStyle w:val="Footer"/>
+      <w:pStyle w:val="6"/>
     </w:pPr>
   </w:p>
 </w:ftr>
 </file>
 
-<file path=word/footnotes.xml><?xml version="1.0" encoding="utf-8"?>
-<w:footnotes xmlns:wpc="http://schemas.microsoft.com/office/word/2010/wordprocessingCanvas" xmlns:cx="http://schemas.microsoft.com/office/drawing/2014/chartex" xmlns:cx1="http://schemas.microsoft.com/office/drawing/2015/9/8/chartex" xmlns:cx2="http://schemas.microsoft.com/office/drawing/2015/10/21/chartex" xmlns:cx3="http://schemas.microsoft.com/office/drawing/2016/5/9/chartex" xmlns:cx4="http://schemas.microsoft.com/office/drawing/2016/5/10/chartex" xmlns:cx5="http://schemas.microsoft.com/office/drawing/2016/5/11/chartex" xmlns:cx6="http://schemas.microsoft.com/office/drawing/2016/5/12/chartex" xmlns:cx7="http://schemas.microsoft.com/office/drawing/2016/5/13/chartex" xmlns:cx8="http://schemas.microsoft.com/office/drawing/2016/5/14/chartex" xmlns:mc="http://schemas.openxmlformats.org/markup-compatibility/2006" xmlns:aink="http://schemas.microsoft.com/office/drawing/2016/ink" xmlns:am3d="http://schemas.microsoft.com/office/drawing/2017/model3d" xmlns:o="urn:schemas-microsoft-com:office:office" xmlns:oel="http://schemas.microsoft.com/office/2019/extlst" xmlns:r="http://schemas.openxmlformats.org/officeDocument/2006/relationships" xmlns:m="http://schemas.openxmlformats.org/officeDocument/2006/math" xmlns:v="urn:schemas-microsoft-com:vml" xmlns:wp14="http://schemas.microsoft.com/office/word/2010/wordprocessingDrawing" xmlns:wp="http://schemas.openxmlformats.org/drawingml/2006/wordprocessingDrawing" xmlns:w10="urn:schemas-microsoft-com:office:word" xmlns:w="http://schemas.openxmlformats.org/wordprocessingml/2006/main" xmlns:w14="http://schemas.microsoft.com/office/word/2010/wordml" xmlns:w15="http://schemas.microsoft.com/office/word/2012/wordml" xmlns:w16cex="http://schemas.microsoft.com/office/word/2018/wordml/cex" xmlns:w16cid="http://schemas.microsoft.com/office/word/2016/wordml/cid" xmlns:w16="http://schemas.microsoft.com/office/word/2018/wordml" xmlns:w16du="http://schemas.microsoft.com/office/word/2023/wordml/word16du" xmlns:w16sdtdh="http://schemas.microsoft.com/office/word/2020/wordml/sdtdatahash" xmlns:w16sdtfl="http://schemas.microsoft.com/office/word/2024/wordml/sdtformatlock" xmlns:w16se="http://schemas.microsoft.com/office/word/2015/wordml/symex" xmlns:wpg="http://schemas.microsoft.com/office/word/2010/wordprocessingGroup" xmlns:wpi="http://schemas.microsoft.com/office/word/2010/wordprocessingInk" xmlns:wne="http://schemas.microsoft.com/office/word/2006/wordml" xmlns:wps="http://schemas.microsoft.com/office/word/2010/wordprocessingShape" mc:Ignorable="w14 w15 w16se w16cid w16 w16cex w16sdtdh w16sdtfl w16du wp14">
-  <w:footnote w:type="separator" w:id="-1">
-    <w:p>
-      <w:r>
-        <w:separator/>
-      </w:r>
-    </w:p>
-  </w:footnote>
-  <w:footnote w:type="continuationSeparator" w:id="0">
-    <w:p>
-      <w:r>
-        <w:continuationSeparator/>
-      </w:r>
-    </w:p>
-  </w:footnote>
-</w:footnotes>
+<file path=word/footer3.xml><?xml version="1.0" encoding="utf-8"?>
+<w:ftr xmlns:wpc="http://schemas.microsoft.com/office/word/2010/wordprocessingCanvas" xmlns:mc="http://schemas.openxmlformats.org/markup-compatibility/2006" xmlns:o="urn:schemas-microsoft-com:office:office" xmlns:r="http://schemas.openxmlformats.org/officeDocument/2006/relationships" xmlns:m="http://schemas.openxmlformats.org/officeDocument/2006/math" xmlns:v="urn:schemas-microsoft-com:vml" xmlns:wp14="http://schemas.microsoft.com/office/word/2010/wordprocessingDrawing" xmlns:wp="http://schemas.openxmlformats.org/drawingml/2006/wordprocessingDrawing" xmlns:w10="urn:schemas-microsoft-com:office:word" xmlns:w="http://schemas.openxmlformats.org/wordprocessingml/2006/main" xmlns:w14="http://schemas.microsoft.com/office/word/2010/wordml" xmlns:w15="http://schemas.microsoft.com/office/word/2012/wordml" xmlns:wpg="http://schemas.microsoft.com/office/word/2010/wordprocessingGroup" xmlns:wpi="http://schemas.microsoft.com/office/word/2010/wordprocessingInk" xmlns:wne="http://schemas.microsoft.com/office/word/2006/wordml" xmlns:wps="http://schemas.microsoft.com/office/word/2010/wordprocessingShape" xmlns:wpsCustomData="http://www.wps.cn/officeDocument/2013/wpsCustomData" mc:Ignorable="w14 w15 wp14">
+  <w:p>
+    <w:pPr>
+      <w:pStyle w:val="6"/>
+    </w:pPr>
+  </w:p>
+</w:ftr>
 </file>
 
 <file path=word/header1.xml><?xml version="1.0" encoding="utf-8"?>
-<w:hdr xmlns:wpc="http://schemas.microsoft.com/office/word/2010/wordprocessingCanvas" xmlns:cx="http://schemas.microsoft.com/office/drawing/2014/chartex" xmlns:cx1="http://schemas.microsoft.com/office/drawing/2015/9/8/chartex" xmlns:cx2="http://schemas.microsoft.com/office/drawing/2015/10/21/chartex" xmlns:cx3="http://schemas.microsoft.com/office/drawing/2016/5/9/chartex" xmlns:cx4="http://schemas.microsoft.com/office/drawing/2016/5/10/chartex" xmlns:cx5="http://schemas.microsoft.com/office/drawing/2016/5/11/chartex" xmlns:cx6="http://schemas.microsoft.com/office/drawing/2016/5/12/chartex" xmlns:cx7="http://schemas.microsoft.com/office/drawing/2016/5/13/chartex" xmlns:cx8="http://schemas.microsoft.com/office/drawing/2016/5/14/chartex" xmlns:mc="http://schemas.openxmlformats.org/markup-compatibility/2006" xmlns:aink="http://schemas.microsoft.com/office/drawing/2016/ink" xmlns:am3d="http://schemas.microsoft.com/office/drawing/2017/model3d" xmlns:o="urn:schemas-microsoft-com:office:office" xmlns:oel="http://schemas.microsoft.com/office/2019/extlst" xmlns:r="http://schemas.openxmlformats.org/officeDocument/2006/relationships" xmlns:m="http://schemas.openxmlformats.org/officeDocument/2006/math" xmlns:v="urn:schemas-microsoft-com:vml" xmlns:wp14="http://schemas.microsoft.com/office/word/2010/wordprocessingDrawing" xmlns:wp="http://schemas.openxmlformats.org/drawingml/2006/wordprocessingDrawing" xmlns:w10="urn:schemas-microsoft-com:office:word" xmlns:w="http://schemas.openxmlformats.org/wordprocessingml/2006/main" xmlns:w14="http://schemas.microsoft.com/office/word/2010/wordml" xmlns:w15="http://schemas.microsoft.com/office/word/2012/wordml" xmlns:w16cex="http://schemas.microsoft.com/office/word/2018/wordml/cex" xmlns:w16cid="http://schemas.microsoft.com/office/word/2016/wordml/cid" xmlns:w16="http://schemas.microsoft.com/office/word/2018/wordml" xmlns:w16du="http://schemas.microsoft.com/office/word/2023/wordml/word16du" xmlns:w16sdtdh="http://schemas.microsoft.com/office/word/2020/wordml/sdtdatahash" xmlns:w16sdtfl="http://schemas.microsoft.com/office/word/2024/wordml/sdtformatlock" xmlns:w16se="http://schemas.microsoft.com/office/word/2015/wordml/symex" xmlns:wpg="http://schemas.microsoft.com/office/word/2010/wordprocessingGroup" xmlns:wpi="http://schemas.microsoft.com/office/word/2010/wordprocessingInk" xmlns:wne="http://schemas.microsoft.com/office/word/2006/wordml" xmlns:wps="http://schemas.microsoft.com/office/word/2010/wordprocessingShape" mc:Ignorable="w14 w15 w16se w16cid w16 w16cex w16sdtdh w16sdtfl w16du wp14">
+<w:hdr xmlns:wpc="http://schemas.microsoft.com/office/word/2010/wordprocessingCanvas" xmlns:mc="http://schemas.openxmlformats.org/markup-compatibility/2006" xmlns:o="urn:schemas-microsoft-com:office:office" xmlns:r="http://schemas.openxmlformats.org/officeDocument/2006/relationships" xmlns:m="http://schemas.openxmlformats.org/officeDocument/2006/math" xmlns:v="urn:schemas-microsoft-com:vml" xmlns:wp14="http://schemas.microsoft.com/office/word/2010/wordprocessingDrawing" xmlns:wp="http://schemas.openxmlformats.org/drawingml/2006/wordprocessingDrawing" xmlns:w10="urn:schemas-microsoft-com:office:word" xmlns:w="http://schemas.openxmlformats.org/wordprocessingml/2006/main" xmlns:w14="http://schemas.microsoft.com/office/word/2010/wordml" xmlns:w15="http://schemas.microsoft.com/office/word/2012/wordml" xmlns:wpg="http://schemas.microsoft.com/office/word/2010/wordprocessingGroup" xmlns:wpi="http://schemas.microsoft.com/office/word/2010/wordprocessingInk" xmlns:wne="http://schemas.microsoft.com/office/word/2006/wordml" xmlns:wps="http://schemas.microsoft.com/office/word/2010/wordprocessingShape" xmlns:wpsCustomData="http://www.wps.cn/officeDocument/2013/wpsCustomData" mc:Ignorable="w14 w15 wp14">
   <w:p>
     <w:pPr>
-      <w:pStyle w:val="Header"/>
+      <w:pStyle w:val="7"/>
     </w:pPr>
   </w:p>
 </w:hdr>
 </file>
 
 <file path=word/header2.xml><?xml version="1.0" encoding="utf-8"?>
-<w:hdr xmlns:wpc="http://schemas.microsoft.com/office/word/2010/wordprocessingCanvas" xmlns:cx="http://schemas.microsoft.com/office/drawing/2014/chartex" xmlns:cx1="http://schemas.microsoft.com/office/drawing/2015/9/8/chartex" xmlns:cx2="http://schemas.microsoft.com/office/drawing/2015/10/21/chartex" xmlns:cx3="http://schemas.microsoft.com/office/drawing/2016/5/9/chartex" xmlns:cx4="http://schemas.microsoft.com/office/drawing/2016/5/10/chartex" xmlns:cx5="http://schemas.microsoft.com/office/drawing/2016/5/11/chartex" xmlns:cx6="http://schemas.microsoft.com/office/drawing/2016/5/12/chartex" xmlns:cx7="http://schemas.microsoft.com/office/drawing/2016/5/13/chartex" xmlns:cx8="http://schemas.microsoft.com/office/drawing/2016/5/14/chartex" xmlns:mc="http://schemas.openxmlformats.org/markup-compatibility/2006" xmlns:aink="http://schemas.microsoft.com/office/drawing/2016/ink" xmlns:am3d="http://schemas.microsoft.com/office/drawing/2017/model3d" xmlns:o="urn:schemas-microsoft-com:office:office" xmlns:oel="http://schemas.microsoft.com/office/2019/extlst" xmlns:r="http://schemas.openxmlformats.org/officeDocument/2006/relationships" xmlns:m="http://schemas.openxmlformats.org/officeDocument/2006/math" xmlns:v="urn:schemas-microsoft-com:vml" xmlns:wp14="http://schemas.microsoft.com/office/word/2010/wordprocessingDrawing" xmlns:wp="http://schemas.openxmlformats.org/drawingml/2006/wordprocessingDrawing" xmlns:w10="urn:schemas-microsoft-com:office:word" xmlns:w="http://schemas.openxmlformats.org/wordprocessingml/2006/main" xmlns:w14="http://schemas.microsoft.com/office/word/2010/wordml" xmlns:w15="http://schemas.microsoft.com/office/word/2012/wordml" xmlns:w16cex="http://schemas.microsoft.com/office/word/2018/wordml/cex" xmlns:w16cid="http://schemas.microsoft.com/office/word/2016/wordml/cid" xmlns:w16="http://schemas.microsoft.com/office/word/2018/wordml" xmlns:w16du="http://schemas.microsoft.com/office/word/2023/wordml/word16du" xmlns:w16sdtdh="http://schemas.microsoft.com/office/word/2020/wordml/sdtdatahash" xmlns:w16sdtfl="http://schemas.microsoft.com/office/word/2024/wordml/sdtformatlock" xmlns:w16se="http://schemas.microsoft.com/office/word/2015/wordml/symex" xmlns:wpg="http://schemas.microsoft.com/office/word/2010/wordprocessingGroup" xmlns:wpi="http://schemas.microsoft.com/office/word/2010/wordprocessingInk" xmlns:wne="http://schemas.microsoft.com/office/word/2006/wordml" xmlns:wps="http://schemas.microsoft.com/office/word/2010/wordprocessingShape" mc:Ignorable="w14 w15 w16se w16cid w16 w16cex w16sdtdh w16sdtfl w16du wp14">
+<w:hdr xmlns:wpc="http://schemas.microsoft.com/office/word/2010/wordprocessingCanvas" xmlns:mc="http://schemas.openxmlformats.org/markup-compatibility/2006" xmlns:o="urn:schemas-microsoft-com:office:office" xmlns:r="http://schemas.openxmlformats.org/officeDocument/2006/relationships" xmlns:m="http://schemas.openxmlformats.org/officeDocument/2006/math" xmlns:v="urn:schemas-microsoft-com:vml" xmlns:wp14="http://schemas.microsoft.com/office/word/2010/wordprocessingDrawing" xmlns:wp="http://schemas.openxmlformats.org/drawingml/2006/wordprocessingDrawing" xmlns:w10="urn:schemas-microsoft-com:office:word" xmlns:w="http://schemas.openxmlformats.org/wordprocessingml/2006/main" xmlns:w14="http://schemas.microsoft.com/office/word/2010/wordml" xmlns:w15="http://schemas.microsoft.com/office/word/2012/wordml" xmlns:wpg="http://schemas.microsoft.com/office/word/2010/wordprocessingGroup" xmlns:wpi="http://schemas.microsoft.com/office/word/2010/wordprocessingInk" xmlns:wne="http://schemas.microsoft.com/office/word/2006/wordml" xmlns:wps="http://schemas.microsoft.com/office/word/2010/wordprocessingShape" xmlns:wpsCustomData="http://www.wps.cn/officeDocument/2013/wpsCustomData" mc:Ignorable="w14 w15 wp14">
   <w:p>
     <w:pPr>
-      <w:pStyle w:val="Header"/>
+      <w:pStyle w:val="7"/>
     </w:pPr>
   </w:p>
 </w:hdr>
 </file>
 
 <file path=word/header3.xml><?xml version="1.0" encoding="utf-8"?>
-<w:hdr xmlns:wpc="http://schemas.microsoft.com/office/word/2010/wordprocessingCanvas" xmlns:cx="http://schemas.microsoft.com/office/drawing/2014/chartex" xmlns:cx1="http://schemas.microsoft.com/office/drawing/2015/9/8/chartex" xmlns:cx2="http://schemas.microsoft.com/office/drawing/2015/10/21/chartex" xmlns:cx3="http://schemas.microsoft.com/office/drawing/2016/5/9/chartex" xmlns:cx4="http://schemas.microsoft.com/office/drawing/2016/5/10/chartex" xmlns:cx5="http://schemas.microsoft.com/office/drawing/2016/5/11/chartex" xmlns:cx6="http://schemas.microsoft.com/office/drawing/2016/5/12/chartex" xmlns:cx7="http://schemas.microsoft.com/office/drawing/2016/5/13/chartex" xmlns:cx8="http://schemas.microsoft.com/office/drawing/2016/5/14/chartex" xmlns:mc="http://schemas.openxmlformats.org/markup-compatibility/2006" xmlns:aink="http://schemas.microsoft.com/office/drawing/2016/ink" xmlns:am3d="http://schemas.microsoft.com/office/drawing/2017/model3d" xmlns:o="urn:schemas-microsoft-com:office:office" xmlns:oel="http://schemas.microsoft.com/office/2019/extlst" xmlns:r="http://schemas.openxmlformats.org/officeDocument/2006/relationships" xmlns:m="http://schemas.openxmlformats.org/officeDocument/2006/math" xmlns:v="urn:schemas-microsoft-com:vml" xmlns:wp14="http://schemas.microsoft.com/office/word/2010/wordprocessingDrawing" xmlns:wp="http://schemas.openxmlformats.org/drawingml/2006/wordprocessingDrawing" xmlns:w10="urn:schemas-microsoft-com:office:word" xmlns:w="http://schemas.openxmlformats.org/wordprocessingml/2006/main" xmlns:w14="http://schemas.microsoft.com/office/word/2010/wordml" xmlns:w15="http://schemas.microsoft.com/office/word/2012/wordml" xmlns:w16cex="http://schemas.microsoft.com/office/word/2018/wordml/cex" xmlns:w16cid="http://schemas.microsoft.com/office/word/2016/wordml/cid" xmlns:w16="http://schemas.microsoft.com/office/word/2018/wordml" xmlns:w16du="http://schemas.microsoft.com/office/word/2023/wordml/word16du" xmlns:w16sdtdh="http://schemas.microsoft.com/office/word/2020/wordml/sdtdatahash" xmlns:w16sdtfl="http://schemas.microsoft.com/office/word/2024/wordml/sdtformatlock" xmlns:w16se="http://schemas.microsoft.com/office/word/2015/wordml/symex" xmlns:wpg="http://schemas.microsoft.com/office/word/2010/wordprocessingGroup" xmlns:wpi="http://schemas.microsoft.com/office/word/2010/wordprocessingInk" xmlns:wne="http://schemas.microsoft.com/office/word/2006/wordml" xmlns:wps="http://schemas.microsoft.com/office/word/2010/wordprocessingShape" mc:Ignorable="w14 w15 w16se w16cid w16 w16cex w16sdtdh w16sdtfl w16du wp14">
+<w:hdr xmlns:wpc="http://schemas.microsoft.com/office/word/2010/wordprocessingCanvas" xmlns:mc="http://schemas.openxmlformats.org/markup-compatibility/2006" xmlns:o="urn:schemas-microsoft-com:office:office" xmlns:r="http://schemas.openxmlformats.org/officeDocument/2006/relationships" xmlns:m="http://schemas.openxmlformats.org/officeDocument/2006/math" xmlns:v="urn:schemas-microsoft-com:vml" xmlns:wp14="http://schemas.microsoft.com/office/word/2010/wordprocessingDrawing" xmlns:wp="http://schemas.openxmlformats.org/drawingml/2006/wordprocessingDrawing" xmlns:w10="urn:schemas-microsoft-com:office:word" xmlns:w="http://schemas.openxmlformats.org/wordprocessingml/2006/main" xmlns:w14="http://schemas.microsoft.com/office/word/2010/wordml" xmlns:w15="http://schemas.microsoft.com/office/word/2012/wordml" xmlns:wpg="http://schemas.microsoft.com/office/word/2010/wordprocessingGroup" xmlns:wpi="http://schemas.microsoft.com/office/word/2010/wordprocessingInk" xmlns:wne="http://schemas.microsoft.com/office/word/2006/wordml" xmlns:wps="http://schemas.microsoft.com/office/word/2010/wordprocessingShape" xmlns:wpsCustomData="http://www.wps.cn/officeDocument/2013/wpsCustomData" mc:Ignorable="w14 w15 wp14">
   <w:p>
     <w:pPr>
-      <w:pStyle w:val="Header"/>
+      <w:pStyle w:val="7"/>
     </w:pPr>
   </w:p>
 </w:hdr>
 </file>
 
 <file path=word/numbering.xml><?xml version="1.0" encoding="utf-8"?>
-<w:numbering xmlns:wpc="http://schemas.microsoft.com/office/word/2010/wordprocessingCanvas" xmlns:cx="http://schemas.microsoft.com/office/drawing/2014/chartex" xmlns:cx1="http://schemas.microsoft.com/office/drawing/2015/9/8/chartex" xmlns:cx2="http://schemas.microsoft.com/office/drawing/2015/10/21/chartex" xmlns:cx3="http://schemas.microsoft.com/office/drawing/2016/5/9/chartex" xmlns:cx4="http://schemas.microsoft.com/office/drawing/2016/5/10/chartex" xmlns:cx5="http://schemas.microsoft.com/office/drawing/2016/5/11/chartex" xmlns:cx6="http://schemas.microsoft.com/office/drawing/2016/5/12/chartex" xmlns:cx7="http://schemas.microsoft.com/office/drawing/2016/5/13/chartex" xmlns:cx8="http://schemas.microsoft.com/office/drawing/2016/5/14/chartex" xmlns:mc="http://schemas.openxmlformats.org/markup-compatibility/2006" xmlns:aink="http://schemas.microsoft.com/office/drawing/2016/ink" xmlns:am3d="http://schemas.microsoft.com/office/drawing/2017/model3d" xmlns:o="urn:schemas-microsoft-com:office:office" xmlns:oel="http://schemas.microsoft.com/office/2019/extlst" xmlns:r="http://schemas.openxmlformats.org/officeDocument/2006/relationships" xmlns:m="http://schemas.openxmlformats.org/officeDocument/2006/math" xmlns:v="urn:schemas-microsoft-com:vml" xmlns:wp14="http://schemas.microsoft.com/office/word/2010/wordprocessingDrawing" xmlns:wp="http://schemas.openxmlformats.org/drawingml/2006/wordprocessingDrawing" xmlns:w10="urn:schemas-microsoft-com:office:word" xmlns:w="http://schemas.openxmlformats.org/wordprocessingml/2006/main" xmlns:w14="http://schemas.microsoft.com/office/word/2010/wordml" xmlns:w15="http://schemas.microsoft.com/office/word/2012/wordml" xmlns:w16cex="http://schemas.microsoft.com/office/word/2018/wordml/cex" xmlns:w16cid="http://schemas.microsoft.com/office/word/2016/wordml/cid" xmlns:w16="http://schemas.microsoft.com/office/word/2018/wordml" xmlns:w16du="http://schemas.microsoft.com/office/word/2023/wordml/word16du" xmlns:w16sdtdh="http://schemas.microsoft.com/office/word/2020/wordml/sdtdatahash" xmlns:w16sdtfl="http://schemas.microsoft.com/office/word/2024/wordml/sdtformatlock" xmlns:w16se="http://schemas.microsoft.com/office/word/2015/wordml/symex" xmlns:wpg="http://schemas.microsoft.com/office/word/2010/wordprocessingGroup" xmlns:wpi="http://schemas.microsoft.com/office/word/2010/wordprocessingInk" xmlns:wne="http://schemas.microsoft.com/office/word/2006/wordml" xmlns:wps="http://schemas.microsoft.com/office/word/2010/wordprocessingShape" mc:Ignorable="w14 w15 w16se w16cid w16 w16cex w16sdtdh w16sdtfl w16du wp14">
-  <w:abstractNum w:abstractNumId="0" w15:restartNumberingAfterBreak="0">
-    <w:nsid w:val="2F841B29"/>
-    <w:multiLevelType w:val="hybridMultilevel"/>
-    <w:tmpl w:val="7C0AF3EA"/>
-    <w:lvl w:ilvl="0" w:tplc="6AAA97F0">
+<w:numbering xmlns:wpc="http://schemas.microsoft.com/office/word/2010/wordprocessingCanvas" xmlns:mc="http://schemas.openxmlformats.org/markup-compatibility/2006" xmlns:o="urn:schemas-microsoft-com:office:office" xmlns:r="http://schemas.openxmlformats.org/officeDocument/2006/relationships" xmlns:m="http://schemas.openxmlformats.org/officeDocument/2006/math" xmlns:v="urn:schemas-microsoft-com:vml" xmlns:wp14="http://schemas.microsoft.com/office/word/2010/wordprocessingDrawing" xmlns:wp="http://schemas.openxmlformats.org/drawingml/2006/wordprocessingDrawing" xmlns:w10="urn:schemas-microsoft-com:office:word" xmlns:w="http://schemas.openxmlformats.org/wordprocessingml/2006/main" xmlns:w14="http://schemas.microsoft.com/office/word/2010/wordml" xmlns:wpg="http://schemas.microsoft.com/office/word/2010/wordprocessingGroup" xmlns:wpi="http://schemas.microsoft.com/office/word/2010/wordprocessingInk" xmlns:wne="http://schemas.microsoft.com/office/word/2006/wordml" xmlns:wps="http://schemas.microsoft.com/office/word/2010/wordprocessingShape" xmlns:wpsCustomData="http://www.wps.cn/officeDocument/2013/wpsCustomData" mc:Ignorable="w14 wp14">
+  <w:abstractNum w:abstractNumId="0">
+    <w:nsid w:val="45E819D5"/>
+    <w:multiLevelType w:val="multilevel"/>
+    <w:tmpl w:val="45E819D5"/>
+    <w:lvl w:ilvl="0" w:tentative="0">
       <w:start w:val="1"/>
       <w:numFmt w:val="lowerLetter"/>
       <w:lvlText w:val="%1."/>
       <w:lvlJc w:val="left"/>
       <w:pPr>
-        <w:ind w:left="1080" w:hanging="360"/>
+        <w:ind w:left="510" w:hanging="360"/>
       </w:pPr>
       <w:rPr>
         <w:rFonts w:hint="default"/>
       </w:rPr>
     </w:lvl>
-    <w:lvl w:ilvl="1" w:tplc="04090019" w:tentative="1">
+    <w:lvl w:ilvl="1" w:tentative="0">
       <w:start w:val="1"/>
       <w:numFmt w:val="lowerLetter"/>
       <w:lvlText w:val="%2."/>
       <w:lvlJc w:val="left"/>
       <w:pPr>
-        <w:ind w:left="1800" w:hanging="360"/>
+        <w:ind w:left="1230" w:hanging="360"/>
       </w:pPr>
     </w:lvl>
-    <w:lvl w:ilvl="2" w:tplc="0409001B" w:tentative="1">
+    <w:lvl w:ilvl="2" w:tentative="0">
       <w:start w:val="1"/>
       <w:numFmt w:val="lowerRoman"/>
       <w:lvlText w:val="%3."/>
       <w:lvlJc w:val="right"/>
       <w:pPr>
-        <w:ind w:left="2520" w:hanging="180"/>
+        <w:ind w:left="1950" w:hanging="180"/>
       </w:pPr>
     </w:lvl>
-    <w:lvl w:ilvl="3" w:tplc="0409000F" w:tentative="1">
+    <w:lvl w:ilvl="3" w:tentative="0">
       <w:start w:val="1"/>
       <w:numFmt w:val="decimal"/>
       <w:lvlText w:val="%4."/>
       <w:lvlJc w:val="left"/>
       <w:pPr>
-        <w:ind w:left="3240" w:hanging="360"/>
+        <w:ind w:left="2670" w:hanging="360"/>
       </w:pPr>
     </w:lvl>
-    <w:lvl w:ilvl="4" w:tplc="04090019" w:tentative="1">
+    <w:lvl w:ilvl="4" w:tentative="0">
       <w:start w:val="1"/>
       <w:numFmt w:val="lowerLetter"/>
       <w:lvlText w:val="%5."/>
       <w:lvlJc w:val="left"/>
       <w:pPr>
-        <w:ind w:left="3960" w:hanging="360"/>
+        <w:ind w:left="3390" w:hanging="360"/>
       </w:pPr>
     </w:lvl>
-    <w:lvl w:ilvl="5" w:tplc="0409001B" w:tentative="1">
+    <w:lvl w:ilvl="5" w:tentative="0">
       <w:start w:val="1"/>
       <w:numFmt w:val="lowerRoman"/>
       <w:lvlText w:val="%6."/>
       <w:lvlJc w:val="right"/>
       <w:pPr>
-        <w:ind w:left="4680" w:hanging="180"/>
+        <w:ind w:left="4110" w:hanging="180"/>
       </w:pPr>
     </w:lvl>
-    <w:lvl w:ilvl="6" w:tplc="0409000F" w:tentative="1">
+    <w:lvl w:ilvl="6" w:tentative="0">
       <w:start w:val="1"/>
       <w:numFmt w:val="decimal"/>
       <w:lvlText w:val="%7."/>
       <w:lvlJc w:val="left"/>
       <w:pPr>
-        <w:ind w:left="5400" w:hanging="360"/>
+        <w:ind w:left="4830" w:hanging="360"/>
       </w:pPr>
     </w:lvl>
-    <w:lvl w:ilvl="7" w:tplc="04090019" w:tentative="1">
+    <w:lvl w:ilvl="7" w:tentative="0">
       <w:start w:val="1"/>
       <w:numFmt w:val="lowerLetter"/>
       <w:lvlText w:val="%8."/>
       <w:lvlJc w:val="left"/>
       <w:pPr>
-        <w:ind w:left="6120" w:hanging="360"/>
+        <w:ind w:left="5550" w:hanging="360"/>
       </w:pPr>
     </w:lvl>
-    <w:lvl w:ilvl="8" w:tplc="0409001B" w:tentative="1">
+    <w:lvl w:ilvl="8" w:tentative="0">
       <w:start w:val="1"/>
       <w:numFmt w:val="lowerRoman"/>
       <w:lvlText w:val="%9."/>
       <w:lvlJc w:val="right"/>
       <w:pPr>
-        <w:ind w:left="6840" w:hanging="180"/>
+        <w:ind w:left="6270" w:hanging="180"/>
       </w:pPr>
     </w:lvl>
   </w:abstractNum>
-  <w:abstractNum w:abstractNumId="1" w15:restartNumberingAfterBreak="0">
-    <w:nsid w:val="45E819D5"/>
-    <w:multiLevelType w:val="hybridMultilevel"/>
-    <w:tmpl w:val="9C2CABDC"/>
-    <w:lvl w:ilvl="0" w:tplc="0518CE58">
+  <w:abstractNum w:abstractNumId="1">
+    <w:nsid w:val="796E3701"/>
+    <w:multiLevelType w:val="multilevel"/>
+    <w:tmpl w:val="796E3701"/>
+    <w:lvl w:ilvl="0" w:tentative="0">
       <w:start w:val="1"/>
       <w:numFmt w:val="lowerLetter"/>
       <w:lvlText w:val="%1."/>
       <w:lvlJc w:val="left"/>
       <w:pPr>
-        <w:ind w:left="510" w:hanging="360"/>
+        <w:ind w:left="720" w:hanging="360"/>
       </w:pPr>
       <w:rPr>
         <w:rFonts w:hint="default"/>
       </w:rPr>
     </w:lvl>
-    <w:lvl w:ilvl="1" w:tplc="04090019" w:tentative="1">
+    <w:lvl w:ilvl="1" w:tentative="0">
       <w:start w:val="1"/>
       <w:numFmt w:val="lowerLetter"/>
       <w:lvlText w:val="%2."/>
       <w:lvlJc w:val="left"/>
       <w:pPr>
-        <w:ind w:left="1230" w:hanging="360"/>
+        <w:ind w:left="1440" w:hanging="360"/>
       </w:pPr>
     </w:lvl>
-    <w:lvl w:ilvl="2" w:tplc="0409001B" w:tentative="1">
+    <w:lvl w:ilvl="2" w:tentative="0">
       <w:start w:val="1"/>
       <w:numFmt w:val="lowerRoman"/>
       <w:lvlText w:val="%3."/>
       <w:lvlJc w:val="right"/>
       <w:pPr>
-        <w:ind w:left="1950" w:hanging="180"/>
+        <w:ind w:left="2160" w:hanging="180"/>
       </w:pPr>
     </w:lvl>
-    <w:lvl w:ilvl="3" w:tplc="0409000F" w:tentative="1">
+    <w:lvl w:ilvl="3" w:tentative="0">
       <w:start w:val="1"/>
       <w:numFmt w:val="decimal"/>
       <w:lvlText w:val="%4."/>
       <w:lvlJc w:val="left"/>
       <w:pPr>
-        <w:ind w:left="2670" w:hanging="360"/>
+        <w:ind w:left="2880" w:hanging="360"/>
       </w:pPr>
     </w:lvl>
-    <w:lvl w:ilvl="4" w:tplc="04090019" w:tentative="1">
+    <w:lvl w:ilvl="4" w:tentative="0">
       <w:start w:val="1"/>
       <w:numFmt w:val="lowerLetter"/>
       <w:lvlText w:val="%5."/>
       <w:lvlJc w:val="left"/>
       <w:pPr>
-        <w:ind w:left="3390" w:hanging="360"/>
+        <w:ind w:left="3600" w:hanging="360"/>
       </w:pPr>
     </w:lvl>
-    <w:lvl w:ilvl="5" w:tplc="0409001B" w:tentative="1">
+    <w:lvl w:ilvl="5" w:tentative="0">
       <w:start w:val="1"/>
       <w:numFmt w:val="lowerRoman"/>
       <w:lvlText w:val="%6."/>
       <w:lvlJc w:val="right"/>
       <w:pPr>
-        <w:ind w:left="4110" w:hanging="180"/>
+        <w:ind w:left="4320" w:hanging="180"/>
       </w:pPr>
     </w:lvl>
-    <w:lvl w:ilvl="6" w:tplc="0409000F" w:tentative="1">
+    <w:lvl w:ilvl="6" w:tentative="0">
       <w:start w:val="1"/>
       <w:numFmt w:val="decimal"/>
       <w:lvlText w:val="%7."/>
       <w:lvlJc w:val="left"/>
       <w:pPr>
-        <w:ind w:left="4830" w:hanging="360"/>
+        <w:ind w:left="5040" w:hanging="360"/>
       </w:pPr>
     </w:lvl>
-    <w:lvl w:ilvl="7" w:tplc="04090019" w:tentative="1">
+    <w:lvl w:ilvl="7" w:tentative="0">
       <w:start w:val="1"/>
       <w:numFmt w:val="lowerLetter"/>
       <w:lvlText w:val="%8."/>
       <w:lvlJc w:val="left"/>
       <w:pPr>
-        <w:ind w:left="5550" w:hanging="360"/>
+        <w:ind w:left="5760" w:hanging="360"/>
       </w:pPr>
     </w:lvl>
-    <w:lvl w:ilvl="8" w:tplc="0409001B" w:tentative="1">
+    <w:lvl w:ilvl="8" w:tentative="0">
       <w:start w:val="1"/>
       <w:numFmt w:val="lowerRoman"/>
       <w:lvlText w:val="%9."/>
       <w:lvlJc w:val="right"/>
       <w:pPr>
-        <w:ind w:left="6270" w:hanging="180"/>
+        <w:ind w:left="6480" w:hanging="180"/>
       </w:pPr>
     </w:lvl>
   </w:abstractNum>
-  <w:abstractNum w:abstractNumId="2" w15:restartNumberingAfterBreak="0">
-    <w:nsid w:val="5BC6098D"/>
-    <w:multiLevelType w:val="hybridMultilevel"/>
-    <w:tmpl w:val="C394B1A4"/>
-    <w:lvl w:ilvl="0" w:tplc="812CE6A4">
-      <w:start w:val="1"/>
-      <w:numFmt w:val="lowerLetter"/>
-      <w:lvlText w:val="%1."/>
-      <w:lvlJc w:val="left"/>
-      <w:pPr>
-        <w:ind w:left="1068" w:hanging="360"/>
-      </w:pPr>
-      <w:rPr>
-        <w:rFonts w:hint="default"/>
-      </w:rPr>
-    </w:lvl>
-    <w:lvl w:ilvl="1" w:tplc="04090019" w:tentative="1">
-      <w:start w:val="1"/>
-      <w:numFmt w:val="lowerLetter"/>
-      <w:lvlText w:val="%2."/>
-      <w:lvlJc w:val="left"/>
-      <w:pPr>
-        <w:ind w:left="1788" w:hanging="360"/>
-      </w:pPr>
-    </w:lvl>
-    <w:lvl w:ilvl="2" w:tplc="0409001B" w:tentative="1">
-      <w:start w:val="1"/>
-      <w:numFmt w:val="lowerRoman"/>
-      <w:lvlText w:val="%3."/>
-      <w:lvlJc w:val="right"/>
-      <w:pPr>
-        <w:ind w:left="2508" w:hanging="180"/>
-      </w:pPr>
-    </w:lvl>
-    <w:lvl w:ilvl="3" w:tplc="0409000F" w:tentative="1">
-      <w:start w:val="1"/>
-      <w:numFmt w:val="decimal"/>
-      <w:lvlText w:val="%4."/>
-      <w:lvlJc w:val="left"/>
-      <w:pPr>
-        <w:ind w:left="3228" w:hanging="360"/>
-      </w:pPr>
-    </w:lvl>
-    <w:lvl w:ilvl="4" w:tplc="04090019" w:tentative="1">
-      <w:start w:val="1"/>
-      <w:numFmt w:val="lowerLetter"/>
-      <w:lvlText w:val="%5."/>
-      <w:lvlJc w:val="left"/>
-      <w:pPr>
-        <w:ind w:left="3948" w:hanging="360"/>
-      </w:pPr>
-    </w:lvl>
-    <w:lvl w:ilvl="5" w:tplc="0409001B" w:tentative="1">
-      <w:start w:val="1"/>
-      <w:numFmt w:val="lowerRoman"/>
-      <w:lvlText w:val="%6."/>
-      <w:lvlJc w:val="right"/>
-      <w:pPr>
-        <w:ind w:left="4668" w:hanging="180"/>
-      </w:pPr>
-    </w:lvl>
-    <w:lvl w:ilvl="6" w:tplc="0409000F" w:tentative="1">
-      <w:start w:val="1"/>
-      <w:numFmt w:val="decimal"/>
-      <w:lvlText w:val="%7."/>
-      <w:lvlJc w:val="left"/>
-      <w:pPr>
-        <w:ind w:left="5388" w:hanging="360"/>
-      </w:pPr>
-    </w:lvl>
-    <w:lvl w:ilvl="7" w:tplc="04090019" w:tentative="1">
-      <w:start w:val="1"/>
-      <w:numFmt w:val="lowerLetter"/>
-      <w:lvlText w:val="%8."/>
-      <w:lvlJc w:val="left"/>
-      <w:pPr>
-        <w:ind w:left="6108" w:hanging="360"/>
-      </w:pPr>
-    </w:lvl>
-    <w:lvl w:ilvl="8" w:tplc="0409001B" w:tentative="1">
-      <w:start w:val="1"/>
-      <w:numFmt w:val="lowerRoman"/>
-      <w:lvlText w:val="%9."/>
-      <w:lvlJc w:val="right"/>
-      <w:pPr>
-        <w:ind w:left="6828" w:hanging="180"/>
-      </w:pPr>
-    </w:lvl>
-  </w:abstractNum>
-  <w:abstractNum w:abstractNumId="3" w15:restartNumberingAfterBreak="0">
-    <w:nsid w:val="7677779B"/>
-    <w:multiLevelType w:val="hybridMultilevel"/>
-    <w:tmpl w:val="67F47FEE"/>
-    <w:lvl w:ilvl="0" w:tplc="04090019">
-      <w:start w:val="1"/>
-      <w:numFmt w:val="lowerLetter"/>
-      <w:lvlText w:val="%1."/>
-      <w:lvlJc w:val="left"/>
-      <w:pPr>
-        <w:ind w:left="720" w:hanging="360"/>
-      </w:pPr>
-      <w:rPr>
-        <w:rFonts w:hint="default"/>
-      </w:rPr>
-    </w:lvl>
-    <w:lvl w:ilvl="1" w:tplc="04090019" w:tentative="1">
-      <w:start w:val="1"/>
-      <w:numFmt w:val="lowerLetter"/>
-      <w:lvlText w:val="%2."/>
-      <w:lvlJc w:val="left"/>
-      <w:pPr>
-        <w:ind w:left="1440" w:hanging="360"/>
-      </w:pPr>
-    </w:lvl>
-    <w:lvl w:ilvl="2" w:tplc="0409001B" w:tentative="1">
-      <w:start w:val="1"/>
-      <w:numFmt w:val="lowerRoman"/>
-      <w:lvlText w:val="%3."/>
-      <w:lvlJc w:val="right"/>
-      <w:pPr>
-        <w:ind w:left="2160" w:hanging="180"/>
-      </w:pPr>
-    </w:lvl>
-    <w:lvl w:ilvl="3" w:tplc="0409000F" w:tentative="1">
-      <w:start w:val="1"/>
-      <w:numFmt w:val="decimal"/>
-      <w:lvlText w:val="%4."/>
-      <w:lvlJc w:val="left"/>
-      <w:pPr>
-        <w:ind w:left="2880" w:hanging="360"/>
-      </w:pPr>
-    </w:lvl>
-    <w:lvl w:ilvl="4" w:tplc="04090019" w:tentative="1">
-      <w:start w:val="1"/>
-      <w:numFmt w:val="lowerLetter"/>
-      <w:lvlText w:val="%5."/>
-      <w:lvlJc w:val="left"/>
-      <w:pPr>
-        <w:ind w:left="3600" w:hanging="360"/>
-      </w:pPr>
-    </w:lvl>
-    <w:lvl w:ilvl="5" w:tplc="0409001B" w:tentative="1">
-      <w:start w:val="1"/>
-      <w:numFmt w:val="lowerRoman"/>
-      <w:lvlText w:val="%6."/>
-      <w:lvlJc w:val="right"/>
-      <w:pPr>
-        <w:ind w:left="4320" w:hanging="180"/>
-      </w:pPr>
-    </w:lvl>
-    <w:lvl w:ilvl="6" w:tplc="0409000F" w:tentative="1">
-      <w:start w:val="1"/>
-      <w:numFmt w:val="decimal"/>
-      <w:lvlText w:val="%7."/>
-      <w:lvlJc w:val="left"/>
-      <w:pPr>
-        <w:ind w:left="5040" w:hanging="360"/>
-      </w:pPr>
-    </w:lvl>
-    <w:lvl w:ilvl="7" w:tplc="04090019" w:tentative="1">
-      <w:start w:val="1"/>
-      <w:numFmt w:val="lowerLetter"/>
-      <w:lvlText w:val="%8."/>
-      <w:lvlJc w:val="left"/>
-      <w:pPr>
-        <w:ind w:left="5760" w:hanging="360"/>
-      </w:pPr>
-    </w:lvl>
-    <w:lvl w:ilvl="8" w:tplc="0409001B" w:tentative="1">
-      <w:start w:val="1"/>
-      <w:numFmt w:val="lowerRoman"/>
-      <w:lvlText w:val="%9."/>
-      <w:lvlJc w:val="right"/>
-      <w:pPr>
-        <w:ind w:left="6480" w:hanging="180"/>
-      </w:pPr>
-    </w:lvl>
-  </w:abstractNum>
-  <w:abstractNum w:abstractNumId="4" w15:restartNumberingAfterBreak="0">
-    <w:nsid w:val="796E3701"/>
-    <w:multiLevelType w:val="hybridMultilevel"/>
-    <w:tmpl w:val="A34E666A"/>
-    <w:lvl w:ilvl="0" w:tplc="04090019">
-      <w:start w:val="1"/>
-      <w:numFmt w:val="lowerLetter"/>
-      <w:lvlText w:val="%1."/>
-      <w:lvlJc w:val="left"/>
-      <w:pPr>
-        <w:ind w:left="720" w:hanging="360"/>
-      </w:pPr>
-      <w:rPr>
-        <w:rFonts w:hint="default"/>
-      </w:rPr>
-    </w:lvl>
-    <w:lvl w:ilvl="1" w:tplc="04090019" w:tentative="1">
-      <w:start w:val="1"/>
-      <w:numFmt w:val="lowerLetter"/>
-      <w:lvlText w:val="%2."/>
-      <w:lvlJc w:val="left"/>
-      <w:pPr>
-        <w:ind w:left="1440" w:hanging="360"/>
-      </w:pPr>
-    </w:lvl>
-    <w:lvl w:ilvl="2" w:tplc="0409001B" w:tentative="1">
-      <w:start w:val="1"/>
-      <w:numFmt w:val="lowerRoman"/>
-      <w:lvlText w:val="%3."/>
-      <w:lvlJc w:val="right"/>
-      <w:pPr>
-        <w:ind w:left="2160" w:hanging="180"/>
-      </w:pPr>
-    </w:lvl>
-    <w:lvl w:ilvl="3" w:tplc="0409000F" w:tentative="1">
-      <w:start w:val="1"/>
-      <w:numFmt w:val="decimal"/>
-      <w:lvlText w:val="%4."/>
-      <w:lvlJc w:val="left"/>
-      <w:pPr>
-        <w:ind w:left="2880" w:hanging="360"/>
-      </w:pPr>
-    </w:lvl>
-    <w:lvl w:ilvl="4" w:tplc="04090019" w:tentative="1">
-      <w:start w:val="1"/>
-      <w:numFmt w:val="lowerLetter"/>
-      <w:lvlText w:val="%5."/>
-      <w:lvlJc w:val="left"/>
-      <w:pPr>
-        <w:ind w:left="3600" w:hanging="360"/>
-      </w:pPr>
-    </w:lvl>
-    <w:lvl w:ilvl="5" w:tplc="0409001B" w:tentative="1">
-      <w:start w:val="1"/>
-      <w:numFmt w:val="lowerRoman"/>
-      <w:lvlText w:val="%6."/>
-      <w:lvlJc w:val="right"/>
-      <w:pPr>
-        <w:ind w:left="4320" w:hanging="180"/>
-      </w:pPr>
-    </w:lvl>
-    <w:lvl w:ilvl="6" w:tplc="0409000F" w:tentative="1">
-      <w:start w:val="1"/>
-      <w:numFmt w:val="decimal"/>
-      <w:lvlText w:val="%7."/>
-      <w:lvlJc w:val="left"/>
-      <w:pPr>
-        <w:ind w:left="5040" w:hanging="360"/>
-      </w:pPr>
-    </w:lvl>
-    <w:lvl w:ilvl="7" w:tplc="04090019" w:tentative="1">
-      <w:start w:val="1"/>
-      <w:numFmt w:val="lowerLetter"/>
-      <w:lvlText w:val="%8."/>
-      <w:lvlJc w:val="left"/>
-      <w:pPr>
-        <w:ind w:left="5760" w:hanging="360"/>
-      </w:pPr>
-    </w:lvl>
-    <w:lvl w:ilvl="8" w:tplc="0409001B" w:tentative="1">
-      <w:start w:val="1"/>
-      <w:numFmt w:val="lowerRoman"/>
-      <w:lvlText w:val="%9."/>
-      <w:lvlJc w:val="right"/>
-      <w:pPr>
-        <w:ind w:left="6480" w:hanging="180"/>
-      </w:pPr>
-    </w:lvl>
-  </w:abstractNum>
-  <w:num w:numId="1" w16cid:durableId="1187645577">
-    <w:abstractNumId w:val="4"/>
+  <w:num w:numId="1">
+    <w:abstractNumId w:val="1"/>
   </w:num>
-  <w:num w:numId="2" w16cid:durableId="1560165925">
-    <w:abstractNumId w:val="2"/>
-  </w:num>
-  <w:num w:numId="3" w16cid:durableId="540747016">
-    <w:abstractNumId w:val="3"/>
-  </w:num>
-  <w:num w:numId="4" w16cid:durableId="1478835801">
+  <w:num w:numId="2">
     <w:abstractNumId w:val="0"/>
-  </w:num>
-  <w:num w:numId="5" w16cid:durableId="980383271">
-    <w:abstractNumId w:val="1"/>
   </w:num>
 </w:numbering>
 </file>
 
 <file path=word/styles.xml><?xml version="1.0" encoding="utf-8"?>
-<w:styles xmlns:mc="http://schemas.openxmlformats.org/markup-compatibility/2006" xmlns:r="http://schemas.openxmlformats.org/officeDocument/2006/relationships" xmlns:w="http://schemas.openxmlformats.org/wordprocessingml/2006/main" xmlns:w14="http://schemas.microsoft.com/office/word/2010/wordml" xmlns:w15="http://schemas.microsoft.com/office/word/2012/wordml" xmlns:w16cex="http://schemas.microsoft.com/office/word/2018/wordml/cex" xmlns:w16cid="http://schemas.microsoft.com/office/word/2016/wordml/cid" xmlns:w16="http://schemas.microsoft.com/office/word/2018/wordml" xmlns:w16du="http://schemas.microsoft.com/office/word/2023/wordml/word16du" xmlns:w16sdtdh="http://schemas.microsoft.com/office/word/2020/wordml/sdtdatahash" xmlns:w16sdtfl="http://schemas.microsoft.com/office/word/2024/wordml/sdtformatlock" xmlns:w16se="http://schemas.microsoft.com/office/word/2015/wordml/symex" mc:Ignorable="w14 w15 w16se w16cid w16 w16cex w16sdtdh w16sdtfl w16du">
+<w:styles xmlns:mc="http://schemas.openxmlformats.org/markup-compatibility/2006" xmlns:o="urn:schemas-microsoft-com:office:office" xmlns:r="http://schemas.openxmlformats.org/officeDocument/2006/relationships" xmlns:m="http://schemas.openxmlformats.org/officeDocument/2006/math" xmlns:v="urn:schemas-microsoft-com:vml" xmlns:w="http://schemas.openxmlformats.org/wordprocessingml/2006/main" xmlns:w14="http://schemas.microsoft.com/office/word/2010/wordml" xmlns:w10="urn:schemas-microsoft-com:office:word" xmlns:sl="http://schemas.openxmlformats.org/schemaLibrary/2006/main" xmlns:wpsCustomData="http://www.wps.cn/officeDocument/2013/wpsCustomData" mc:Ignorable="w14">
   <w:docDefaults>
     <w:rPrDefault>
       <w:rPr>
-        <w:rFonts w:asciiTheme="minorHAnsi" w:eastAsiaTheme="minorHAnsi" w:hAnsiTheme="minorHAnsi" w:cstheme="minorBidi"/>
-        <w:lang w:val="en-US" w:eastAsia="en-US" w:bidi="ar-SA"/>
+        <w:rFonts w:ascii="Times New Roman" w:hAnsi="Times New Roman" w:eastAsia="SimSun" w:cs="Times New Roman"/>
       </w:rPr>
     </w:rPrDefault>
     <w:pPrDefault/>
   </w:docDefaults>
-  <w:latentStyles w:defLockedState="0" w:defUIPriority="99" w:defSemiHidden="0" w:defUnhideWhenUsed="0" w:defQFormat="0" w:count="376">
-    <w:lsdException w:name="Normal" w:uiPriority="0" w:qFormat="1"/>
-    <w:lsdException w:name="heading 1" w:uiPriority="9" w:qFormat="1"/>
-    <w:lsdException w:name="heading 2" w:semiHidden="1" w:uiPriority="9" w:unhideWhenUsed="1" w:qFormat="1"/>
-    <w:lsdException w:name="heading 3" w:semiHidden="1" w:uiPriority="9" w:unhideWhenUsed="1" w:qFormat="1"/>
-    <w:lsdException w:name="heading 4" w:semiHidden="1" w:uiPriority="9" w:unhideWhenUsed="1" w:qFormat="1"/>
-    <w:lsdException w:name="heading 5" w:semiHidden="1" w:uiPriority="9" w:unhideWhenUsed="1" w:qFormat="1"/>
-    <w:lsdException w:name="heading 6" w:semiHidden="1" w:uiPriority="9" w:unhideWhenUsed="1" w:qFormat="1"/>
-    <w:lsdException w:name="heading 7" w:semiHidden="1" w:uiPriority="9" w:unhideWhenUsed="1" w:qFormat="1"/>
-    <w:lsdException w:name="heading 8" w:semiHidden="1" w:uiPriority="9" w:unhideWhenUsed="1" w:qFormat="1"/>
-    <w:lsdException w:name="heading 9" w:semiHidden="1" w:uiPriority="9" w:unhideWhenUsed="1" w:qFormat="1"/>
-    <w:lsdException w:name="index 1" w:semiHidden="1" w:unhideWhenUsed="1"/>
-    <w:lsdException w:name="index 2" w:semiHidden="1" w:unhideWhenUsed="1"/>
-    <w:lsdException w:name="index 3" w:semiHidden="1" w:unhideWhenUsed="1"/>
-    <w:lsdException w:name="index 4" w:semiHidden="1" w:unhideWhenUsed="1"/>
-    <w:lsdException w:name="index 5" w:semiHidden="1" w:unhideWhenUsed="1"/>
-    <w:lsdException w:name="index 6" w:semiHidden="1" w:unhideWhenUsed="1"/>
-    <w:lsdException w:name="index 7" w:semiHidden="1" w:unhideWhenUsed="1"/>
-    <w:lsdException w:name="index 8" w:semiHidden="1" w:unhideWhenUsed="1"/>
-    <w:lsdException w:name="index 9" w:semiHidden="1" w:unhideWhenUsed="1"/>
-    <w:lsdException w:name="toc 1" w:semiHidden="1" w:uiPriority="39" w:unhideWhenUsed="1"/>
-    <w:lsdException w:name="toc 2" w:semiHidden="1" w:uiPriority="39" w:unhideWhenUsed="1"/>
-    <w:lsdException w:name="toc 3" w:semiHidden="1" w:uiPriority="39" w:unhideWhenUsed="1"/>
-    <w:lsdException w:name="toc 4" w:semiHidden="1" w:uiPriority="39" w:unhideWhenUsed="1"/>
-    <w:lsdException w:name="toc 5" w:semiHidden="1" w:uiPriority="39" w:unhideWhenUsed="1"/>
-    <w:lsdException w:name="toc 6" w:semiHidden="1" w:uiPriority="39" w:unhideWhenUsed="1"/>
-    <w:lsdException w:name="toc 7" w:semiHidden="1" w:uiPriority="39" w:unhideWhenUsed="1"/>
-    <w:lsdException w:name="toc 8" w:semiHidden="1" w:uiPriority="39" w:unhideWhenUsed="1"/>
-    <w:lsdException w:name="toc 9" w:semiHidden="1" w:uiPriority="39" w:unhideWhenUsed="1"/>
-    <w:lsdException w:name="Normal Indent" w:semiHidden="1" w:unhideWhenUsed="1"/>
-    <w:lsdException w:name="footnote text" w:semiHidden="1" w:unhideWhenUsed="1"/>
-    <w:lsdException w:name="annotation text" w:semiHidden="1" w:unhideWhenUsed="1"/>
-    <w:lsdException w:name="header" w:uiPriority="0"/>
-    <w:lsdException w:name="footer" w:semiHidden="1" w:unhideWhenUsed="1"/>
-    <w:lsdException w:name="index heading" w:semiHidden="1" w:unhideWhenUsed="1"/>
-    <w:lsdException w:name="caption" w:semiHidden="1" w:uiPriority="35" w:unhideWhenUsed="1" w:qFormat="1"/>
-    <w:lsdException w:name="table of figures" w:semiHidden="1" w:unhideWhenUsed="1"/>
-    <w:lsdException w:name="envelope address" w:semiHidden="1" w:unhideWhenUsed="1"/>
-    <w:lsdException w:name="envelope return" w:semiHidden="1" w:unhideWhenUsed="1"/>
-    <w:lsdException w:name="footnote reference" w:semiHidden="1" w:unhideWhenUsed="1"/>
-    <w:lsdException w:name="annotation reference" w:semiHidden="1" w:unhideWhenUsed="1"/>
-    <w:lsdException w:name="line number" w:semiHidden="1" w:unhideWhenUsed="1"/>
-    <w:lsdException w:name="page number" w:semiHidden="1" w:unhideWhenUsed="1"/>
-    <w:lsdException w:name="endnote reference" w:semiHidden="1" w:unhideWhenUsed="1"/>
-    <w:lsdException w:name="endnote text" w:semiHidden="1" w:unhideWhenUsed="1"/>
-    <w:lsdException w:name="table of authorities" w:semiHidden="1" w:unhideWhenUsed="1"/>
-    <w:lsdException w:name="macro" w:semiHidden="1" w:unhideWhenUsed="1"/>
-    <w:lsdException w:name="toa heading" w:semiHidden="1" w:unhideWhenUsed="1"/>
-    <w:lsdException w:name="List" w:semiHidden="1" w:unhideWhenUsed="1"/>
-    <w:lsdException w:name="List Bullet" w:semiHidden="1" w:unhideWhenUsed="1"/>
-    <w:lsdException w:name="List Number" w:semiHidden="1" w:unhideWhenUsed="1"/>
-    <w:lsdException w:name="List 2" w:semiHidden="1" w:unhideWhenUsed="1"/>
-    <w:lsdException w:name="List 3" w:semiHidden="1" w:unhideWhenUsed="1"/>
-    <w:lsdException w:name="List 4" w:semiHidden="1" w:unhideWhenUsed="1"/>
-    <w:lsdException w:name="List 5" w:semiHidden="1" w:unhideWhenUsed="1"/>
-    <w:lsdException w:name="List Bullet 2" w:semiHidden="1" w:unhideWhenUsed="1"/>
-    <w:lsdException w:name="List Bullet 3" w:semiHidden="1" w:unhideWhenUsed="1"/>
-    <w:lsdException w:name="List Bullet 4" w:semiHidden="1" w:unhideWhenUsed="1"/>
-    <w:lsdException w:name="List Bullet 5" w:semiHidden="1" w:unhideWhenUsed="1"/>
-    <w:lsdException w:name="List Number 2" w:semiHidden="1" w:unhideWhenUsed="1"/>
-    <w:lsdException w:name="List Number 3" w:semiHidden="1" w:unhideWhenUsed="1"/>
-    <w:lsdException w:name="List Number 4" w:semiHidden="1" w:unhideWhenUsed="1"/>
-    <w:lsdException w:name="List Number 5" w:semiHidden="1" w:unhideWhenUsed="1"/>
-    <w:lsdException w:name="Title" w:uiPriority="10" w:qFormat="1"/>
-    <w:lsdException w:name="Closing" w:semiHidden="1" w:unhideWhenUsed="1"/>
-    <w:lsdException w:name="Signature" w:semiHidden="1" w:unhideWhenUsed="1"/>
-    <w:lsdException w:name="Default Paragraph Font" w:semiHidden="1" w:uiPriority="1" w:unhideWhenUsed="1" w:qFormat="1"/>
-    <w:lsdException w:name="Body Text" w:semiHidden="1" w:unhideWhenUsed="1"/>
-    <w:lsdException w:name="Body Text Indent" w:semiHidden="1" w:unhideWhenUsed="1"/>
-    <w:lsdException w:name="List Continue" w:semiHidden="1" w:unhideWhenUsed="1"/>
-    <w:lsdException w:name="List Continue 2" w:semiHidden="1" w:unhideWhenUsed="1"/>
-    <w:lsdException w:name="List Continue 3" w:semiHidden="1" w:unhideWhenUsed="1"/>
-    <w:lsdException w:name="List Continue 4" w:semiHidden="1" w:unhideWhenUsed="1"/>
-    <w:lsdException w:name="List Continue 5" w:semiHidden="1" w:unhideWhenUsed="1"/>
-    <w:lsdException w:name="Message Header" w:semiHidden="1" w:unhideWhenUsed="1"/>
-    <w:lsdException w:name="Subtitle" w:uiPriority="11" w:qFormat="1"/>
-    <w:lsdException w:name="Salutation" w:semiHidden="1" w:unhideWhenUsed="1"/>
-    <w:lsdException w:name="Date" w:semiHidden="1" w:unhideWhenUsed="1"/>
-    <w:lsdException w:name="Body Text First Indent" w:semiHidden="1" w:unhideWhenUsed="1"/>
-    <w:lsdException w:name="Body Text First Indent 2" w:semiHidden="1" w:unhideWhenUsed="1"/>
-    <w:lsdException w:name="Note Heading" w:semiHidden="1" w:unhideWhenUsed="1"/>
-    <w:lsdException w:name="Body Text 2" w:uiPriority="0" w:qFormat="1"/>
-    <w:lsdException w:name="Body Text 3" w:semiHidden="1" w:unhideWhenUsed="1"/>
-    <w:lsdException w:name="Body Text Indent 2" w:semiHidden="1" w:unhideWhenUsed="1"/>
-    <w:lsdException w:name="Body Text Indent 3" w:semiHidden="1" w:unhideWhenUsed="1"/>
-    <w:lsdException w:name="Block Text" w:semiHidden="1" w:unhideWhenUsed="1"/>
-    <w:lsdException w:name="Hyperlink" w:semiHidden="1" w:unhideWhenUsed="1"/>
-    <w:lsdException w:name="FollowedHyperlink" w:semiHidden="1" w:unhideWhenUsed="1"/>
-    <w:lsdException w:name="Strong" w:uiPriority="22" w:qFormat="1"/>
-    <w:lsdException w:name="Emphasis" w:uiPriority="20" w:qFormat="1"/>
-    <w:lsdException w:name="Document Map" w:semiHidden="1" w:unhideWhenUsed="1"/>
-    <w:lsdException w:name="Plain Text" w:semiHidden="1" w:unhideWhenUsed="1"/>
-    <w:lsdException w:name="E-mail Signature" w:semiHidden="1" w:unhideWhenUsed="1"/>
-    <w:lsdException w:name="HTML Top of Form" w:semiHidden="1" w:unhideWhenUsed="1"/>
-    <w:lsdException w:name="HTML Bottom of Form" w:semiHidden="1" w:unhideWhenUsed="1"/>
-    <w:lsdException w:name="Normal (Web)" w:semiHidden="1" w:unhideWhenUsed="1"/>
-    <w:lsdException w:name="HTML Acronym" w:semiHidden="1" w:unhideWhenUsed="1"/>
-    <w:lsdException w:name="HTML Address" w:semiHidden="1" w:unhideWhenUsed="1"/>
-    <w:lsdException w:name="HTML Cite" w:semiHidden="1" w:unhideWhenUsed="1"/>
-    <w:lsdException w:name="HTML Code" w:semiHidden="1" w:unhideWhenUsed="1"/>
-    <w:lsdException w:name="HTML Definition" w:semiHidden="1" w:unhideWhenUsed="1"/>
-    <w:lsdException w:name="HTML Keyboard" w:semiHidden="1" w:unhideWhenUsed="1"/>
-    <w:lsdException w:name="HTML Preformatted" w:semiHidden="1" w:unhideWhenUsed="1"/>
-    <w:lsdException w:name="HTML Sample" w:semiHidden="1" w:unhideWhenUsed="1"/>
-    <w:lsdException w:name="HTML Typewriter" w:semiHidden="1" w:unhideWhenUsed="1"/>
-    <w:lsdException w:name="HTML Variable" w:semiHidden="1" w:unhideWhenUsed="1"/>
-    <w:lsdException w:name="Normal Table" w:semiHidden="1" w:unhideWhenUsed="1" w:qFormat="1"/>
-    <w:lsdException w:name="annotation subject" w:semiHidden="1" w:unhideWhenUsed="1"/>
-    <w:lsdException w:name="No List" w:semiHidden="1" w:unhideWhenUsed="1"/>
-    <w:lsdException w:name="Outline List 1" w:semiHidden="1" w:unhideWhenUsed="1"/>
-    <w:lsdException w:name="Outline List 2" w:semiHidden="1" w:unhideWhenUsed="1"/>
-    <w:lsdException w:name="Outline List 3" w:semiHidden="1" w:unhideWhenUsed="1"/>
-    <w:lsdException w:name="Table Simple 1" w:semiHidden="1" w:unhideWhenUsed="1"/>
-    <w:lsdException w:name="Table Simple 2" w:semiHidden="1" w:unhideWhenUsed="1"/>
-    <w:lsdException w:name="Table Simple 3" w:semiHidden="1" w:unhideWhenUsed="1"/>
-    <w:lsdException w:name="Table Classic 1" w:semiHidden="1" w:unhideWhenUsed="1"/>
-    <w:lsdException w:name="Table Classic 2" w:semiHidden="1" w:unhideWhenUsed="1"/>
-    <w:lsdException w:name="Table Classic 3" w:semiHidden="1" w:unhideWhenUsed="1"/>
-    <w:lsdException w:name="Table Classic 4" w:semiHidden="1" w:unhideWhenUsed="1"/>
-    <w:lsdException w:name="Table Colorful 1" w:semiHidden="1" w:unhideWhenUsed="1"/>
-    <w:lsdException w:name="Table Colorful 2" w:semiHidden="1" w:unhideWhenUsed="1"/>
-    <w:lsdException w:name="Table Colorful 3" w:semiHidden="1" w:unhideWhenUsed="1"/>
-    <w:lsdException w:name="Table Columns 1" w:semiHidden="1" w:unhideWhenUsed="1"/>
-    <w:lsdException w:name="Table Columns 2" w:semiHidden="1" w:unhideWhenUsed="1"/>
-    <w:lsdException w:name="Table Columns 3" w:semiHidden="1" w:unhideWhenUsed="1"/>
-    <w:lsdException w:name="Table Columns 4" w:semiHidden="1" w:unhideWhenUsed="1"/>
-    <w:lsdException w:name="Table Columns 5" w:semiHidden="1" w:unhideWhenUsed="1"/>
-    <w:lsdException w:name="Table Grid 1" w:semiHidden="1" w:unhideWhenUsed="1"/>
-    <w:lsdException w:name="Table Grid 2" w:semiHidden="1" w:unhideWhenUsed="1"/>
-    <w:lsdException w:name="Table Grid 3" w:semiHidden="1" w:unhideWhenUsed="1"/>
-    <w:lsdException w:name="Table Grid 4" w:semiHidden="1" w:unhideWhenUsed="1"/>
-    <w:lsdException w:name="Table Grid 5" w:semiHidden="1" w:unhideWhenUsed="1"/>
-    <w:lsdException w:name="Table Grid 6" w:semiHidden="1" w:unhideWhenUsed="1"/>
-    <w:lsdException w:name="Table Grid 7" w:semiHidden="1" w:unhideWhenUsed="1"/>
-    <w:lsdException w:name="Table Grid 8" w:semiHidden="1" w:unhideWhenUsed="1"/>
-    <w:lsdException w:name="Table List 1" w:semiHidden="1" w:unhideWhenUsed="1"/>
-    <w:lsdException w:name="Table List 2" w:semiHidden="1" w:unhideWhenUsed="1"/>
-    <w:lsdException w:name="Table List 3" w:semiHidden="1" w:unhideWhenUsed="1"/>
-    <w:lsdException w:name="Table List 4" w:semiHidden="1" w:unhideWhenUsed="1"/>
-    <w:lsdException w:name="Table List 5" w:semiHidden="1" w:unhideWhenUsed="1"/>
-    <w:lsdException w:name="Table List 6" w:semiHidden="1" w:unhideWhenUsed="1"/>
-    <w:lsdException w:name="Table List 7" w:semiHidden="1" w:unhideWhenUsed="1"/>
-    <w:lsdException w:name="Table List 8" w:semiHidden="1" w:unhideWhenUsed="1"/>
-    <w:lsdException w:name="Table 3D effects 1" w:semiHidden="1" w:unhideWhenUsed="1"/>
-    <w:lsdException w:name="Table 3D effects 2" w:semiHidden="1" w:unhideWhenUsed="1"/>
-    <w:lsdException w:name="Table 3D effects 3" w:semiHidden="1" w:unhideWhenUsed="1"/>
-    <w:lsdException w:name="Table Contemporary" w:semiHidden="1" w:unhideWhenUsed="1"/>
-    <w:lsdException w:name="Table Elegant" w:semiHidden="1" w:unhideWhenUsed="1"/>
-    <w:lsdException w:name="Table Professional" w:semiHidden="1" w:unhideWhenUsed="1"/>
-    <w:lsdException w:name="Table Subtle 1" w:semiHidden="1" w:unhideWhenUsed="1"/>
-    <w:lsdException w:name="Table Subtle 2" w:semiHidden="1" w:unhideWhenUsed="1"/>
-    <w:lsdException w:name="Table Web 1" w:semiHidden="1" w:unhideWhenUsed="1"/>
-    <w:lsdException w:name="Table Web 2" w:semiHidden="1" w:unhideWhenUsed="1"/>
-    <w:lsdException w:name="Table Web 3" w:semiHidden="1" w:unhideWhenUsed="1"/>
-    <w:lsdException w:name="Balloon Text" w:semiHidden="1" w:unhideWhenUsed="1"/>
-    <w:lsdException w:name="Table Grid" w:uiPriority="59" w:qFormat="1"/>
-    <w:lsdException w:name="Table Theme" w:semiHidden="1" w:unhideWhenUsed="1"/>
-    <w:lsdException w:name="Placeholder Text" w:semiHidden="1" w:unhideWhenUsed="1"/>
-    <w:lsdException w:name="No Spacing" w:semiHidden="1" w:unhideWhenUsed="1"/>
-    <w:lsdException w:name="Light Shading" w:uiPriority="60"/>
-    <w:lsdException w:name="Light List" w:uiPriority="61"/>
-    <w:lsdException w:name="Light Grid" w:uiPriority="62"/>
-    <w:lsdException w:name="Medium Shading 1" w:uiPriority="63"/>
-    <w:lsdException w:name="Medium Shading 2" w:uiPriority="64"/>
-    <w:lsdException w:name="Medium List 1" w:uiPriority="65"/>
-    <w:lsdException w:name="Medium List 2" w:uiPriority="66"/>
-    <w:lsdException w:name="Medium Grid 1" w:uiPriority="67"/>
-    <w:lsdException w:name="Medium Grid 2" w:uiPriority="68"/>
-    <w:lsdException w:name="Medium Grid 3" w:uiPriority="69"/>
-    <w:lsdException w:name="Dark List" w:uiPriority="70"/>
-    <w:lsdException w:name="Colorful Shading" w:uiPriority="71"/>
-    <w:lsdException w:name="Colorful List" w:uiPriority="72"/>
-    <w:lsdException w:name="Colorful Grid" w:uiPriority="73"/>
-    <w:lsdException w:name="Light Shading Accent 1" w:uiPriority="60"/>
-    <w:lsdException w:name="Light List Accent 1" w:uiPriority="61"/>
-    <w:lsdException w:name="Light Grid Accent 1" w:uiPriority="62"/>
-    <w:lsdException w:name="Medium Shading 1 Accent 1" w:uiPriority="63"/>
-    <w:lsdException w:name="Medium Shading 2 Accent 1" w:uiPriority="64"/>
-    <w:lsdException w:name="Medium List 1 Accent 1" w:uiPriority="65"/>
-    <w:lsdException w:name="Revision" w:semiHidden="1" w:unhideWhenUsed="1"/>
-    <w:lsdException w:name="List Paragraph" w:uiPriority="34" w:qFormat="1"/>
-    <w:lsdException w:name="Quote" w:semiHidden="1" w:unhideWhenUsed="1"/>
-    <w:lsdException w:name="Intense Quote" w:semiHidden="1" w:unhideWhenUsed="1"/>
-    <w:lsdException w:name="Medium List 2 Accent 1" w:uiPriority="66"/>
-    <w:lsdException w:name="Medium Grid 1 Accent 1" w:uiPriority="67"/>
-    <w:lsdException w:name="Medium Grid 2 Accent 1" w:uiPriority="68"/>
-    <w:lsdException w:name="Medium Grid 3 Accent 1" w:uiPriority="69"/>
-    <w:lsdException w:name="Dark List Accent 1" w:uiPriority="70"/>
-    <w:lsdException w:name="Colorful Shading Accent 1" w:uiPriority="71"/>
-    <w:lsdException w:name="Colorful List Accent 1" w:uiPriority="72"/>
-    <w:lsdException w:name="Colorful Grid Accent 1" w:uiPriority="73"/>
-    <w:lsdException w:name="Light Shading Accent 2" w:uiPriority="60"/>
-    <w:lsdException w:name="Light List Accent 2" w:uiPriority="61"/>
-    <w:lsdException w:name="Light Grid Accent 2" w:uiPriority="62"/>
-    <w:lsdException w:name="Medium Shading 1 Accent 2" w:uiPriority="63"/>
-    <w:lsdException w:name="Medium Shading 2 Accent 2" w:uiPriority="64"/>
-    <w:lsdException w:name="Medium List 1 Accent 2" w:uiPriority="65"/>
-    <w:lsdException w:name="Medium List 2 Accent 2" w:uiPriority="66"/>
-    <w:lsdException w:name="Medium Grid 1 Accent 2" w:uiPriority="67"/>
-    <w:lsdException w:name="Medium Grid 2 Accent 2" w:uiPriority="68"/>
-    <w:lsdException w:name="Medium Grid 3 Accent 2" w:uiPriority="69"/>
-    <w:lsdException w:name="Dark List Accent 2" w:uiPriority="70"/>
-    <w:lsdException w:name="Colorful Shading Accent 2" w:uiPriority="71"/>
-    <w:lsdException w:name="Colorful List Accent 2" w:uiPriority="72"/>
-    <w:lsdException w:name="Colorful Grid Accent 2" w:uiPriority="73"/>
-    <w:lsdException w:name="Light Shading Accent 3" w:uiPriority="60"/>
-    <w:lsdException w:name="Light List Accent 3" w:uiPriority="61"/>
-    <w:lsdException w:name="Light Grid Accent 3" w:uiPriority="62"/>
-    <w:lsdException w:name="Medium Shading 1 Accent 3" w:uiPriority="63"/>
-    <w:lsdException w:name="Medium Shading 2 Accent 3" w:uiPriority="64"/>
-    <w:lsdException w:name="Medium List 1 Accent 3" w:uiPriority="65"/>
-    <w:lsdException w:name="Medium List 2 Accent 3" w:uiPriority="66"/>
-    <w:lsdException w:name="Medium Grid 1 Accent 3" w:uiPriority="67"/>
-    <w:lsdException w:name="Medium Grid 2 Accent 3" w:uiPriority="68"/>
-    <w:lsdException w:name="Medium Grid 3 Accent 3" w:uiPriority="69"/>
-    <w:lsdException w:name="Dark List Accent 3" w:uiPriority="70"/>
-    <w:lsdException w:name="Colorful Shading Accent 3" w:uiPriority="71"/>
-    <w:lsdException w:name="Colorful List Accent 3" w:uiPriority="72"/>
-    <w:lsdException w:name="Colorful Grid Accent 3" w:uiPriority="73"/>
-    <w:lsdException w:name="Light Shading Accent 4" w:uiPriority="60"/>
-    <w:lsdException w:name="Light List Accent 4" w:uiPriority="61"/>
-    <w:lsdException w:name="Light Grid Accent 4" w:uiPriority="62"/>
-    <w:lsdException w:name="Medium Shading 1 Accent 4" w:uiPriority="63"/>
-    <w:lsdException w:name="Medium Shading 2 Accent 4" w:uiPriority="64"/>
-    <w:lsdException w:name="Medium List 1 Accent 4" w:uiPriority="65"/>
-    <w:lsdException w:name="Medium List 2 Accent 4" w:uiPriority="66"/>
-    <w:lsdException w:name="Medium Grid 1 Accent 4" w:uiPriority="67"/>
-    <w:lsdException w:name="Medium Grid 2 Accent 4" w:uiPriority="68"/>
-    <w:lsdException w:name="Medium Grid 3 Accent 4" w:uiPriority="69"/>
-    <w:lsdException w:name="Dark List Accent 4" w:uiPriority="70"/>
-    <w:lsdException w:name="Colorful Shading Accent 4" w:uiPriority="71"/>
-    <w:lsdException w:name="Colorful List Accent 4" w:uiPriority="72"/>
-    <w:lsdException w:name="Colorful Grid Accent 4" w:uiPriority="73"/>
-    <w:lsdException w:name="Light Shading Accent 5" w:uiPriority="60"/>
-    <w:lsdException w:name="Light List Accent 5" w:uiPriority="61"/>
-    <w:lsdException w:name="Light Grid Accent 5" w:uiPriority="62"/>
-    <w:lsdException w:name="Medium Shading 1 Accent 5" w:uiPriority="63"/>
-    <w:lsdException w:name="Medium Shading 2 Accent 5" w:uiPriority="64"/>
-    <w:lsdException w:name="Medium List 1 Accent 5" w:uiPriority="65"/>
-    <w:lsdException w:name="Medium List 2 Accent 5" w:uiPriority="66"/>
-    <w:lsdException w:name="Medium Grid 1 Accent 5" w:uiPriority="67"/>
-    <w:lsdException w:name="Medium Grid 2 Accent 5" w:uiPriority="68"/>
-    <w:lsdException w:name="Medium Grid 3 Accent 5" w:uiPriority="69"/>
-    <w:lsdException w:name="Dark List Accent 5" w:uiPriority="70"/>
-    <w:lsdException w:name="Colorful Shading Accent 5" w:uiPriority="71"/>
-    <w:lsdException w:name="Colorful List Accent 5" w:uiPriority="72"/>
-    <w:lsdException w:name="Colorful Grid Accent 5" w:uiPriority="73"/>
-    <w:lsdException w:name="Light Shading Accent 6" w:uiPriority="60"/>
-    <w:lsdException w:name="Light List Accent 6" w:uiPriority="61"/>
-    <w:lsdException w:name="Light Grid Accent 6" w:uiPriority="62"/>
-    <w:lsdException w:name="Medium Shading 1 Accent 6" w:uiPriority="63"/>
-    <w:lsdException w:name="Medium Shading 2 Accent 6" w:uiPriority="64"/>
-    <w:lsdException w:name="Medium List 1 Accent 6" w:uiPriority="65"/>
-    <w:lsdException w:name="Medium List 2 Accent 6" w:uiPriority="66"/>
-    <w:lsdException w:name="Medium Grid 1 Accent 6" w:uiPriority="67"/>
-    <w:lsdException w:name="Medium Grid 2 Accent 6" w:uiPriority="68"/>
-    <w:lsdException w:name="Medium Grid 3 Accent 6" w:uiPriority="69"/>
-    <w:lsdException w:name="Dark List Accent 6" w:uiPriority="70"/>
-    <w:lsdException w:name="Colorful Shading Accent 6" w:uiPriority="71"/>
-    <w:lsdException w:name="Colorful List Accent 6" w:uiPriority="72"/>
-    <w:lsdException w:name="Colorful Grid Accent 6" w:uiPriority="73"/>
-    <w:lsdException w:name="Subtle Emphasis" w:uiPriority="19" w:qFormat="1"/>
-    <w:lsdException w:name="Intense Emphasis" w:uiPriority="21" w:qFormat="1"/>
-    <w:lsdException w:name="Subtle Reference" w:uiPriority="31" w:qFormat="1"/>
-    <w:lsdException w:name="Intense Reference" w:uiPriority="32" w:qFormat="1"/>
-    <w:lsdException w:name="Book Title" w:uiPriority="33" w:qFormat="1"/>
-    <w:lsdException w:name="Bibliography" w:semiHidden="1" w:uiPriority="37" w:unhideWhenUsed="1"/>
-    <w:lsdException w:name="TOC Heading" w:semiHidden="1" w:uiPriority="39" w:unhideWhenUsed="1" w:qFormat="1"/>
-    <w:lsdException w:name="Plain Table 1" w:uiPriority="41"/>
-    <w:lsdException w:name="Plain Table 2" w:uiPriority="42"/>
-    <w:lsdException w:name="Plain Table 3" w:uiPriority="43"/>
-    <w:lsdException w:name="Plain Table 4" w:uiPriority="44"/>
-    <w:lsdException w:name="Plain Table 5" w:uiPriority="45"/>
-    <w:lsdException w:name="Grid Table Light" w:uiPriority="40"/>
-    <w:lsdException w:name="Grid Table 1 Light" w:uiPriority="46"/>
-    <w:lsdException w:name="Grid Table 2" w:uiPriority="47"/>
-    <w:lsdException w:name="Grid Table 3" w:uiPriority="48"/>
-    <w:lsdException w:name="Grid Table 4" w:uiPriority="49"/>
-    <w:lsdException w:name="Grid Table 5 Dark" w:uiPriority="50"/>
-    <w:lsdException w:name="Grid Table 6 Colorful" w:uiPriority="51"/>
-    <w:lsdException w:name="Grid Table 7 Colorful" w:uiPriority="52"/>
-    <w:lsdException w:name="Grid Table 1 Light Accent 1" w:uiPriority="46"/>
-    <w:lsdException w:name="Grid Table 2 Accent 1" w:uiPriority="47"/>
-    <w:lsdException w:name="Grid Table 3 Accent 1" w:uiPriority="48"/>
-    <w:lsdException w:name="Grid Table 4 Accent 1" w:uiPriority="49"/>
-    <w:lsdException w:name="Grid Table 5 Dark Accent 1" w:uiPriority="50"/>
-    <w:lsdException w:name="Grid Table 6 Colorful Accent 1" w:uiPriority="51"/>
-    <w:lsdException w:name="Grid Table 7 Colorful Accent 1" w:uiPriority="52"/>
-    <w:lsdException w:name="Grid Table 1 Light Accent 2" w:uiPriority="46"/>
-    <w:lsdException w:name="Grid Table 2 Accent 2" w:uiPriority="47"/>
-    <w:lsdException w:name="Grid Table 3 Accent 2" w:uiPriority="48"/>
-    <w:lsdException w:name="Grid Table 4 Accent 2" w:uiPriority="49"/>
-    <w:lsdException w:name="Grid Table 5 Dark Accent 2" w:uiPriority="50"/>
-    <w:lsdException w:name="Grid Table 6 Colorful Accent 2" w:uiPriority="51"/>
-    <w:lsdException w:name="Grid Table 7 Colorful Accent 2" w:uiPriority="52"/>
-    <w:lsdException w:name="Grid Table 1 Light Accent 3" w:uiPriority="46"/>
-    <w:lsdException w:name="Grid Table 2 Accent 3" w:uiPriority="47"/>
-    <w:lsdException w:name="Grid Table 3 Accent 3" w:uiPriority="48"/>
-    <w:lsdException w:name="Grid Table 4 Accent 3" w:uiPriority="49"/>
-    <w:lsdException w:name="Grid Table 5 Dark Accent 3" w:uiPriority="50"/>
-    <w:lsdException w:name="Grid Table 6 Colorful Accent 3" w:uiPriority="51"/>
-    <w:lsdException w:name="Grid Table 7 Colorful Accent 3" w:uiPriority="52"/>
-    <w:lsdException w:name="Grid Table 1 Light Accent 4" w:uiPriority="46"/>
-    <w:lsdException w:name="Grid Table 2 Accent 4" w:uiPriority="47"/>
-    <w:lsdException w:name="Grid Table 3 Accent 4" w:uiPriority="48"/>
-    <w:lsdException w:name="Grid Table 4 Accent 4" w:uiPriority="49"/>
-    <w:lsdException w:name="Grid Table 5 Dark Accent 4" w:uiPriority="50"/>
-    <w:lsdException w:name="Grid Table 6 Colorful Accent 4" w:uiPriority="51"/>
-    <w:lsdException w:name="Grid Table 7 Colorful Accent 4" w:uiPriority="52"/>
-    <w:lsdException w:name="Grid Table 1 Light Accent 5" w:uiPriority="46"/>
-    <w:lsdException w:name="Grid Table 2 Accent 5" w:uiPriority="47"/>
-    <w:lsdException w:name="Grid Table 3 Accent 5" w:uiPriority="48"/>
-    <w:lsdException w:name="Grid Table 4 Accent 5" w:uiPriority="49"/>
-    <w:lsdException w:name="Grid Table 5 Dark Accent 5" w:uiPriority="50"/>
-    <w:lsdException w:name="Grid Table 6 Colorful Accent 5" w:uiPriority="51"/>
-    <w:lsdException w:name="Grid Table 7 Colorful Accent 5" w:uiPriority="52"/>
-    <w:lsdException w:name="Grid Table 1 Light Accent 6" w:uiPriority="46"/>
-    <w:lsdException w:name="Grid Table 2 Accent 6" w:uiPriority="47"/>
-    <w:lsdException w:name="Grid Table 3 Accent 6" w:uiPriority="48"/>
-    <w:lsdException w:name="Grid Table 4 Accent 6" w:uiPriority="49"/>
-    <w:lsdException w:name="Grid Table 5 Dark Accent 6" w:uiPriority="50"/>
-    <w:lsdException w:name="Grid Table 6 Colorful Accent 6" w:uiPriority="51"/>
-    <w:lsdException w:name="Grid Table 7 Colorful Accent 6" w:uiPriority="52"/>
-    <w:lsdException w:name="List Table 1 Light" w:uiPriority="46"/>
-    <w:lsdException w:name="List Table 2" w:uiPriority="47"/>
-    <w:lsdException w:name="List Table 3" w:uiPriority="48"/>
-    <w:lsdException w:name="List Table 4" w:uiPriority="49"/>
-    <w:lsdException w:name="List Table 5 Dark" w:uiPriority="50"/>
-    <w:lsdException w:name="List Table 6 Colorful" w:uiPriority="51"/>
-    <w:lsdException w:name="List Table 7 Colorful" w:uiPriority="52"/>
-    <w:lsdException w:name="List Table 1 Light Accent 1" w:uiPriority="46"/>
-    <w:lsdException w:name="List Table 2 Accent 1" w:uiPriority="47"/>
-    <w:lsdException w:name="List Table 3 Accent 1" w:uiPriority="48"/>
-    <w:lsdException w:name="List Table 4 Accent 1" w:uiPriority="49"/>
-    <w:lsdException w:name="List Table 5 Dark Accent 1" w:uiPriority="50"/>
-    <w:lsdException w:name="List Table 6 Colorful Accent 1" w:uiPriority="51"/>
-    <w:lsdException w:name="List Table 7 Colorful Accent 1" w:uiPriority="52"/>
-    <w:lsdException w:name="List Table 1 Light Accent 2" w:uiPriority="46"/>
-    <w:lsdException w:name="List Table 2 Accent 2" w:uiPriority="47"/>
-    <w:lsdException w:name="List Table 3 Accent 2" w:uiPriority="48"/>
-    <w:lsdException w:name="List Table 4 Accent 2" w:uiPriority="49"/>
-    <w:lsdException w:name="List Table 5 Dark Accent 2" w:uiPriority="50"/>
-    <w:lsdException w:name="List Table 6 Colorful Accent 2" w:uiPriority="51"/>
-    <w:lsdException w:name="List Table 7 Colorful Accent 2" w:uiPriority="52"/>
-    <w:lsdException w:name="List Table 1 Light Accent 3" w:uiPriority="46"/>
-    <w:lsdException w:name="List Table 2 Accent 3" w:uiPriority="47"/>
-    <w:lsdException w:name="List Table 3 Accent 3" w:uiPriority="48"/>
-    <w:lsdException w:name="List Table 4 Accent 3" w:uiPriority="49"/>
-    <w:lsdException w:name="List Table 5 Dark Accent 3" w:uiPriority="50"/>
-    <w:lsdException w:name="List Table 6 Colorful Accent 3" w:uiPriority="51"/>
-    <w:lsdException w:name="List Table 7 Colorful Accent 3" w:uiPriority="52"/>
-    <w:lsdException w:name="List Table 1 Light Accent 4" w:uiPriority="46"/>
-    <w:lsdException w:name="List Table 2 Accent 4" w:uiPriority="47"/>
-    <w:lsdException w:name="List Table 3 Accent 4" w:uiPriority="48"/>
-    <w:lsdException w:name="List Table 4 Accent 4" w:uiPriority="49"/>
-    <w:lsdException w:name="List Table 5 Dark Accent 4" w:uiPriority="50"/>
-    <w:lsdException w:name="List Table 6 Colorful Accent 4" w:uiPriority="51"/>
-    <w:lsdException w:name="List Table 7 Colorful Accent 4" w:uiPriority="52"/>
-    <w:lsdException w:name="List Table 1 Light Accent 5" w:uiPriority="46"/>
-    <w:lsdException w:name="List Table 2 Accent 5" w:uiPriority="47"/>
-    <w:lsdException w:name="List Table 3 Accent 5" w:uiPriority="48"/>
-    <w:lsdException w:name="List Table 4 Accent 5" w:uiPriority="49"/>
-    <w:lsdException w:name="List Table 5 Dark Accent 5" w:uiPriority="50"/>
-    <w:lsdException w:name="List Table 6 Colorful Accent 5" w:uiPriority="51"/>
-    <w:lsdException w:name="List Table 7 Colorful Accent 5" w:uiPriority="52"/>
-    <w:lsdException w:name="List Table 1 Light Accent 6" w:uiPriority="46"/>
-    <w:lsdException w:name="List Table 2 Accent 6" w:uiPriority="47"/>
-    <w:lsdException w:name="List Table 3 Accent 6" w:uiPriority="48"/>
-    <w:lsdException w:name="List Table 4 Accent 6" w:uiPriority="49"/>
-    <w:lsdException w:name="List Table 5 Dark Accent 6" w:uiPriority="50"/>
-    <w:lsdException w:name="List Table 6 Colorful Accent 6" w:uiPriority="51"/>
-    <w:lsdException w:name="List Table 7 Colorful Accent 6" w:uiPriority="52"/>
-    <w:lsdException w:name="Mention" w:semiHidden="1" w:unhideWhenUsed="1"/>
-    <w:lsdException w:name="Smart Hyperlink" w:semiHidden="1" w:unhideWhenUsed="1"/>
-    <w:lsdException w:name="Hashtag" w:semiHidden="1" w:unhideWhenUsed="1"/>
-    <w:lsdException w:name="Unresolved Mention" w:semiHidden="1" w:unhideWhenUsed="1"/>
-    <w:lsdException w:name="Smart Link" w:semiHidden="1" w:unhideWhenUsed="1"/>
+  <w:latentStyles w:count="260" w:defQFormat="0" w:defUnhideWhenUsed="1" w:defSemiHidden="1" w:defUIPriority="99" w:defLockedState="0">
+    <w:lsdException w:qFormat="1" w:unhideWhenUsed="0" w:uiPriority="0" w:semiHidden="0" w:name="Normal"/>
+    <w:lsdException w:qFormat="1" w:unhideWhenUsed="0" w:uiPriority="9" w:semiHidden="0" w:name="heading 1"/>
+    <w:lsdException w:qFormat="1" w:uiPriority="9" w:name="heading 2"/>
+    <w:lsdException w:qFormat="1" w:uiPriority="9" w:name="heading 3"/>
+    <w:lsdException w:qFormat="1" w:uiPriority="9" w:name="heading 4"/>
+    <w:lsdException w:qFormat="1" w:uiPriority="9" w:name="heading 5"/>
+    <w:lsdException w:qFormat="1" w:uiPriority="9" w:name="heading 6"/>
+    <w:lsdException w:qFormat="1" w:uiPriority="9" w:name="heading 7"/>
+    <w:lsdException w:qFormat="1" w:uiPriority="9" w:name="heading 8"/>
+    <w:lsdException w:qFormat="1" w:uiPriority="9" w:name="heading 9"/>
+    <w:lsdException w:uiPriority="99" w:name="index 1"/>
+    <w:lsdException w:uiPriority="99" w:name="index 2"/>
+    <w:lsdException w:uiPriority="99" w:name="index 3"/>
+    <w:lsdException w:uiPriority="99" w:name="index 4"/>
+    <w:lsdException w:uiPriority="99" w:name="index 5"/>
+    <w:lsdException w:uiPriority="99" w:name="index 6"/>
+    <w:lsdException w:uiPriority="99" w:name="index 7"/>
+    <w:lsdException w:uiPriority="99" w:name="index 8"/>
+    <w:lsdException w:uiPriority="99" w:name="index 9"/>
+    <w:lsdException w:uiPriority="39" w:name="toc 1"/>
+    <w:lsdException w:uiPriority="39" w:name="toc 2"/>
+    <w:lsdException w:uiPriority="39" w:name="toc 3"/>
+    <w:lsdException w:uiPriority="39" w:name="toc 4"/>
+    <w:lsdException w:uiPriority="39" w:name="toc 5"/>
+    <w:lsdException w:uiPriority="39" w:name="toc 6"/>
+    <w:lsdException w:uiPriority="39" w:name="toc 7"/>
+    <w:lsdException w:uiPriority="39" w:name="toc 8"/>
+    <w:lsdException w:uiPriority="39" w:name="toc 9"/>
+    <w:lsdException w:uiPriority="99" w:name="Normal Indent"/>
+    <w:lsdException w:uiPriority="99" w:name="footnote text"/>
+    <w:lsdException w:uiPriority="99" w:name="annotation text"/>
+    <w:lsdException w:unhideWhenUsed="0" w:uiPriority="0" w:semiHidden="0" w:name="header"/>
+    <w:lsdException w:qFormat="1" w:uiPriority="99" w:semiHidden="0" w:name="footer"/>
+    <w:lsdException w:uiPriority="99" w:name="index heading"/>
+    <w:lsdException w:qFormat="1" w:uiPriority="35" w:name="caption"/>
+    <w:lsdException w:uiPriority="99" w:name="table of figures"/>
+    <w:lsdException w:uiPriority="99" w:name="envelope address"/>
+    <w:lsdException w:uiPriority="99" w:name="envelope return"/>
+    <w:lsdException w:uiPriority="99" w:name="footnote reference"/>
+    <w:lsdException w:uiPriority="99" w:name="annotation reference"/>
+    <w:lsdException w:uiPriority="99" w:name="line number"/>
+    <w:lsdException w:uiPriority="99" w:name="page number"/>
+    <w:lsdException w:uiPriority="99" w:name="endnote reference"/>
+    <w:lsdException w:uiPriority="99" w:name="endnote text"/>
+    <w:lsdException w:uiPriority="99" w:name="table of authorities"/>
+    <w:lsdException w:uiPriority="99" w:name="macro"/>
+    <w:lsdException w:uiPriority="99" w:name="toa heading"/>
+    <w:lsdException w:uiPriority="99" w:name="List"/>
+    <w:lsdException w:uiPriority="99" w:name="List Bullet"/>
+    <w:lsdException w:uiPriority="99" w:name="List Number"/>
+    <w:lsdException w:uiPriority="99" w:name="List 2"/>
+    <w:lsdException w:uiPriority="99" w:name="List 3"/>
+    <w:lsdException w:uiPriority="99" w:name="List 4"/>
+    <w:lsdException w:uiPriority="99" w:name="List 5"/>
+    <w:lsdException w:uiPriority="99" w:name="List Bullet 2"/>
+    <w:lsdException w:uiPriority="99" w:name="List Bullet 3"/>
+    <w:lsdException w:uiPriority="99" w:name="List Bullet 4"/>
+    <w:lsdException w:uiPriority="99" w:name="List Bullet 5"/>
+    <w:lsdException w:uiPriority="99" w:name="List Number 2"/>
+    <w:lsdException w:uiPriority="99" w:name="List Number 3"/>
+    <w:lsdException w:uiPriority="99" w:name="List Number 4"/>
+    <w:lsdException w:uiPriority="99" w:name="List Number 5"/>
+    <w:lsdException w:qFormat="1" w:unhideWhenUsed="0" w:uiPriority="10" w:semiHidden="0" w:name="Title"/>
+    <w:lsdException w:uiPriority="99" w:name="Closing"/>
+    <w:lsdException w:uiPriority="99" w:name="Signature"/>
+    <w:lsdException w:uiPriority="1" w:name="Default Paragraph Font"/>
+    <w:lsdException w:uiPriority="99" w:name="Body Text"/>
+    <w:lsdException w:uiPriority="99" w:name="Body Text Indent"/>
+    <w:lsdException w:uiPriority="99" w:name="List Continue"/>
+    <w:lsdException w:uiPriority="99" w:name="List Continue 2"/>
+    <w:lsdException w:uiPriority="99" w:name="List Continue 3"/>
+    <w:lsdException w:uiPriority="99" w:name="List Continue 4"/>
+    <w:lsdException w:uiPriority="99" w:name="List Continue 5"/>
+    <w:lsdException w:uiPriority="99" w:name="Message Header"/>
+    <w:lsdException w:qFormat="1" w:unhideWhenUsed="0" w:uiPriority="11" w:semiHidden="0" w:name="Subtitle"/>
+    <w:lsdException w:uiPriority="99" w:name="Salutation"/>
+    <w:lsdException w:uiPriority="99" w:name="Date"/>
+    <w:lsdException w:uiPriority="99" w:name="Body Text First Indent"/>
+    <w:lsdException w:uiPriority="99" w:name="Body Text First Indent 2"/>
+    <w:lsdException w:uiPriority="99" w:name="Note Heading"/>
+    <w:lsdException w:qFormat="1" w:unhideWhenUsed="0" w:uiPriority="0" w:semiHidden="0" w:name="Body Text 2"/>
+    <w:lsdException w:uiPriority="99" w:name="Body Text 3"/>
+    <w:lsdException w:uiPriority="99" w:name="Body Text Indent 2"/>
+    <w:lsdException w:uiPriority="99" w:name="Body Text Indent 3"/>
+    <w:lsdException w:uiPriority="99" w:name="Block Text"/>
+    <w:lsdException w:uiPriority="99" w:name="Hyperlink"/>
+    <w:lsdException w:uiPriority="99" w:name="FollowedHyperlink"/>
+    <w:lsdException w:qFormat="1" w:unhideWhenUsed="0" w:uiPriority="22" w:semiHidden="0" w:name="Strong"/>
+    <w:lsdException w:qFormat="1" w:unhideWhenUsed="0" w:uiPriority="20" w:semiHidden="0" w:name="Emphasis"/>
+    <w:lsdException w:uiPriority="99" w:name="Document Map"/>
+    <w:lsdException w:uiPriority="99" w:name="Plain Text"/>
+    <w:lsdException w:uiPriority="99" w:name="E-mail Signature"/>
+    <w:lsdException w:uiPriority="99" w:name="Normal (Web)"/>
+    <w:lsdException w:uiPriority="99" w:name="HTML Acronym"/>
+    <w:lsdException w:uiPriority="99" w:name="HTML Address"/>
+    <w:lsdException w:uiPriority="99" w:name="HTML Cite"/>
+    <w:lsdException w:uiPriority="99" w:name="HTML Code"/>
+    <w:lsdException w:uiPriority="99" w:name="HTML Definition"/>
+    <w:lsdException w:uiPriority="99" w:name="HTML Keyboard"/>
+    <w:lsdException w:uiPriority="99" w:name="HTML Preformatted"/>
+    <w:lsdException w:uiPriority="99" w:name="HTML Sample"/>
+    <w:lsdException w:uiPriority="99" w:name="HTML Typewriter"/>
+    <w:lsdException w:uiPriority="99" w:name="HTML Variable"/>
+    <w:lsdException w:uiPriority="99" w:name="Normal Table"/>
+    <w:lsdException w:uiPriority="99" w:name="annotation subject"/>
+    <w:lsdException w:uiPriority="99" w:name="Table Simple 1"/>
+    <w:lsdException w:uiPriority="99" w:name="Table Simple 2"/>
+    <w:lsdException w:uiPriority="99" w:name="Table Simple 3"/>
+    <w:lsdException w:uiPriority="99" w:name="Table Classic 1"/>
+    <w:lsdException w:uiPriority="99" w:name="Table Classic 2"/>
+    <w:lsdException w:uiPriority="99" w:name="Table Classic 3"/>
+    <w:lsdException w:uiPriority="99" w:name="Table Classic 4"/>
+    <w:lsdException w:uiPriority="99" w:name="Table Colorful 1"/>
+    <w:lsdException w:uiPriority="99" w:name="Table Colorful 2"/>
+    <w:lsdException w:uiPriority="99" w:name="Table Colorful 3"/>
+    <w:lsdException w:uiPriority="99" w:name="Table Columns 1"/>
+    <w:lsdException w:uiPriority="99" w:name="Table Columns 2"/>
+    <w:lsdException w:uiPriority="99" w:name="Table Columns 3"/>
+    <w:lsdException w:uiPriority="99" w:name="Table Columns 4"/>
+    <w:lsdException w:uiPriority="99" w:name="Table Columns 5"/>
+    <w:lsdException w:uiPriority="99" w:name="Table Grid 1"/>
+    <w:lsdException w:uiPriority="99" w:name="Table Grid 2"/>
+    <w:lsdException w:uiPriority="99" w:name="Table Grid 3"/>
+    <w:lsdException w:uiPriority="99" w:name="Table Grid 4"/>
+    <w:lsdException w:uiPriority="99" w:name="Table Grid 5"/>
+    <w:lsdException w:uiPriority="99" w:name="Table Grid 6"/>
+    <w:lsdException w:uiPriority="99" w:name="Table Grid 7"/>
+    <w:lsdException w:uiPriority="99" w:name="Table Grid 8"/>
+    <w:lsdException w:uiPriority="99" w:name="Table List 1"/>
+    <w:lsdException w:uiPriority="99" w:name="Table List 2"/>
+    <w:lsdException w:uiPriority="99" w:name="Table List 3"/>
+    <w:lsdException w:uiPriority="99" w:name="Table List 4"/>
+    <w:lsdException w:uiPriority="99" w:name="Table List 5"/>
+    <w:lsdException w:uiPriority="99" w:name="Table List 6"/>
+    <w:lsdException w:uiPriority="99" w:name="Table List 7"/>
+    <w:lsdException w:uiPriority="99" w:name="Table List 8"/>
+    <w:lsdException w:uiPriority="99" w:name="Table 3D effects 1"/>
+    <w:lsdException w:uiPriority="99" w:name="Table 3D effects 2"/>
+    <w:lsdException w:uiPriority="99" w:name="Table 3D effects 3"/>
+    <w:lsdException w:uiPriority="99" w:name="Table Contemporary"/>
+    <w:lsdException w:uiPriority="99" w:name="Table Elegant"/>
+    <w:lsdException w:uiPriority="99" w:name="Table Professional"/>
+    <w:lsdException w:uiPriority="99" w:name="Table Subtle 1"/>
+    <w:lsdException w:uiPriority="99" w:name="Table Subtle 2"/>
+    <w:lsdException w:uiPriority="99" w:name="Table Web 1"/>
+    <w:lsdException w:uiPriority="99" w:name="Table Web 2"/>
+    <w:lsdException w:uiPriority="99" w:name="Table Web 3"/>
+    <w:lsdException w:uiPriority="99" w:name="Balloon Text"/>
+    <w:lsdException w:qFormat="1" w:unhideWhenUsed="0" w:uiPriority="59" w:semiHidden="0" w:name="Table Grid"/>
+    <w:lsdException w:uiPriority="99" w:name="Table Theme"/>
+    <w:lsdException w:unhideWhenUsed="0" w:uiPriority="60" w:semiHidden="0" w:name="Light Shading"/>
+    <w:lsdException w:unhideWhenUsed="0" w:uiPriority="61" w:semiHidden="0" w:name="Light List"/>
+    <w:lsdException w:unhideWhenUsed="0" w:uiPriority="62" w:semiHidden="0" w:name="Light Grid"/>
+    <w:lsdException w:unhideWhenUsed="0" w:uiPriority="63" w:semiHidden="0" w:name="Medium Shading 1"/>
+    <w:lsdException w:unhideWhenUsed="0" w:uiPriority="64" w:semiHidden="0" w:name="Medium Shading 2"/>
+    <w:lsdException w:unhideWhenUsed="0" w:uiPriority="65" w:semiHidden="0" w:name="Medium List 1"/>
+    <w:lsdException w:unhideWhenUsed="0" w:uiPriority="66" w:semiHidden="0" w:name="Medium List 2"/>
+    <w:lsdException w:unhideWhenUsed="0" w:uiPriority="67" w:semiHidden="0" w:name="Medium Grid 1"/>
+    <w:lsdException w:unhideWhenUsed="0" w:uiPriority="68" w:semiHidden="0" w:name="Medium Grid 2"/>
+    <w:lsdException w:unhideWhenUsed="0" w:uiPriority="69" w:semiHidden="0" w:name="Medium Grid 3"/>
+    <w:lsdException w:unhideWhenUsed="0" w:uiPriority="70" w:semiHidden="0" w:name="Dark List"/>
+    <w:lsdException w:unhideWhenUsed="0" w:uiPriority="71" w:semiHidden="0" w:name="Colorful Shading"/>
+    <w:lsdException w:unhideWhenUsed="0" w:uiPriority="72" w:semiHidden="0" w:name="Colorful List"/>
+    <w:lsdException w:unhideWhenUsed="0" w:uiPriority="73" w:semiHidden="0" w:name="Colorful Grid"/>
+    <w:lsdException w:unhideWhenUsed="0" w:uiPriority="60" w:semiHidden="0" w:name="Light Shading Accent 1"/>
+    <w:lsdException w:unhideWhenUsed="0" w:uiPriority="61" w:semiHidden="0" w:name="Light List Accent 1"/>
+    <w:lsdException w:unhideWhenUsed="0" w:uiPriority="62" w:semiHidden="0" w:name="Light Grid Accent 1"/>
+    <w:lsdException w:unhideWhenUsed="0" w:uiPriority="63" w:semiHidden="0" w:name="Medium Shading 1 Accent 1"/>
+    <w:lsdException w:unhideWhenUsed="0" w:uiPriority="64" w:semiHidden="0" w:name="Medium Shading 2 Accent 1"/>
+    <w:lsdException w:unhideWhenUsed="0" w:uiPriority="65" w:semiHidden="0" w:name="Medium List 1 Accent 1"/>
+    <w:lsdException w:qFormat="1" w:unhideWhenUsed="0" w:uiPriority="34" w:semiHidden="0" w:name="List Paragraph"/>
+    <w:lsdException w:unhideWhenUsed="0" w:uiPriority="66" w:semiHidden="0" w:name="Medium List 2 Accent 1"/>
+    <w:lsdException w:unhideWhenUsed="0" w:uiPriority="67" w:semiHidden="0" w:name="Medium Grid 1 Accent 1"/>
+    <w:lsdException w:unhideWhenUsed="0" w:uiPriority="68" w:semiHidden="0" w:name="Medium Grid 2 Accent 1"/>
+    <w:lsdException w:unhideWhenUsed="0" w:uiPriority="69" w:semiHidden="0" w:name="Medium Grid 3 Accent 1"/>
+    <w:lsdException w:unhideWhenUsed="0" w:uiPriority="70" w:semiHidden="0" w:name="Dark List Accent 1"/>
+    <w:lsdException w:unhideWhenUsed="0" w:uiPriority="71" w:semiHidden="0" w:name="Colorful Shading Accent 1"/>
+    <w:lsdException w:unhideWhenUsed="0" w:uiPriority="72" w:semiHidden="0" w:name="Colorful List Accent 1"/>
+    <w:lsdException w:unhideWhenUsed="0" w:uiPriority="73" w:semiHidden="0" w:name="Colorful Grid Accent 1"/>
+    <w:lsdException w:unhideWhenUsed="0" w:uiPriority="60" w:semiHidden="0" w:name="Light Shading Accent 2"/>
+    <w:lsdException w:unhideWhenUsed="0" w:uiPriority="61" w:semiHidden="0" w:name="Light List Accent 2"/>
+    <w:lsdException w:unhideWhenUsed="0" w:uiPriority="62" w:semiHidden="0" w:name="Light Grid Accent 2"/>
+    <w:lsdException w:unhideWhenUsed="0" w:uiPriority="63" w:semiHidden="0" w:name="Medium Shading 1 Accent 2"/>
+    <w:lsdException w:unhideWhenUsed="0" w:uiPriority="64" w:semiHidden="0" w:name="Medium Shading 2 Accent 2"/>
+    <w:lsdException w:unhideWhenUsed="0" w:uiPriority="65" w:semiHidden="0" w:name="Medium List 1 Accent 2"/>
+    <w:lsdException w:unhideWhenUsed="0" w:uiPriority="66" w:semiHidden="0" w:name="Medium List 2 Accent 2"/>
+    <w:lsdException w:unhideWhenUsed="0" w:uiPriority="67" w:semiHidden="0" w:name="Medium Grid 1 Accent 2"/>
+    <w:lsdException w:unhideWhenUsed="0" w:uiPriority="68" w:semiHidden="0" w:name="Medium Grid 2 Accent 2"/>
+    <w:lsdException w:unhideWhenUsed="0" w:uiPriority="69" w:semiHidden="0" w:name="Medium Grid 3 Accent 2"/>
+    <w:lsdException w:unhideWhenUsed="0" w:uiPriority="70" w:semiHidden="0" w:name="Dark List Accent 2"/>
+    <w:lsdException w:unhideWhenUsed="0" w:uiPriority="71" w:semiHidden="0" w:name="Colorful Shading Accent 2"/>
+    <w:lsdException w:unhideWhenUsed="0" w:uiPriority="72" w:semiHidden="0" w:name="Colorful List Accent 2"/>
+    <w:lsdException w:unhideWhenUsed="0" w:uiPriority="73" w:semiHidden="0" w:name="Colorful Grid Accent 2"/>
+    <w:lsdException w:unhideWhenUsed="0" w:uiPriority="60" w:semiHidden="0" w:name="Light Shading Accent 3"/>
+    <w:lsdException w:unhideWhenUsed="0" w:uiPriority="61" w:semiHidden="0" w:name="Light List Accent 3"/>
+    <w:lsdException w:unhideWhenUsed="0" w:uiPriority="62" w:semiHidden="0" w:name="Light Grid Accent 3"/>
+    <w:lsdException w:unhideWhenUsed="0" w:uiPriority="63" w:semiHidden="0" w:name="Medium Shading 1 Accent 3"/>
+    <w:lsdException w:unhideWhenUsed="0" w:uiPriority="64" w:semiHidden="0" w:name="Medium Shading 2 Accent 3"/>
+    <w:lsdException w:unhideWhenUsed="0" w:uiPriority="65" w:semiHidden="0" w:name="Medium List 1 Accent 3"/>
+    <w:lsdException w:unhideWhenUsed="0" w:uiPriority="66" w:semiHidden="0" w:name="Medium List 2 Accent 3"/>
+    <w:lsdException w:unhideWhenUsed="0" w:uiPriority="67" w:semiHidden="0" w:name="Medium Grid 1 Accent 3"/>
+    <w:lsdException w:unhideWhenUsed="0" w:uiPriority="68" w:semiHidden="0" w:name="Medium Grid 2 Accent 3"/>
+    <w:lsdException w:unhideWhenUsed="0" w:uiPriority="69" w:semiHidden="0" w:name="Medium Grid 3 Accent 3"/>
+    <w:lsdException w:unhideWhenUsed="0" w:uiPriority="70" w:semiHidden="0" w:name="Dark List Accent 3"/>
+    <w:lsdException w:unhideWhenUsed="0" w:uiPriority="71" w:semiHidden="0" w:name="Colorful Shading Accent 3"/>
+    <w:lsdException w:unhideWhenUsed="0" w:uiPriority="72" w:semiHidden="0" w:name="Colorful List Accent 3"/>
+    <w:lsdException w:unhideWhenUsed="0" w:uiPriority="73" w:semiHidden="0" w:name="Colorful Grid Accent 3"/>
+    <w:lsdException w:unhideWhenUsed="0" w:uiPriority="60" w:semiHidden="0" w:name="Light Shading Accent 4"/>
+    <w:lsdException w:unhideWhenUsed="0" w:uiPriority="61" w:semiHidden="0" w:name="Light List Accent 4"/>
+    <w:lsdException w:unhideWhenUsed="0" w:uiPriority="62" w:semiHidden="0" w:name="Light Grid Accent 4"/>
+    <w:lsdException w:unhideWhenUsed="0" w:uiPriority="63" w:semiHidden="0" w:name="Medium Shading 1 Accent 4"/>
+    <w:lsdException w:unhideWhenUsed="0" w:uiPriority="64" w:semiHidden="0" w:name="Medium Shading 2 Accent 4"/>
+    <w:lsdException w:unhideWhenUsed="0" w:uiPriority="65" w:semiHidden="0" w:name="Medium List 1 Accent 4"/>
+    <w:lsdException w:unhideWhenUsed="0" w:uiPriority="66" w:semiHidden="0" w:name="Medium List 2 Accent 4"/>
+    <w:lsdException w:unhideWhenUsed="0" w:uiPriority="67" w:semiHidden="0" w:name="Medium Grid 1 Accent 4"/>
+    <w:lsdException w:unhideWhenUsed="0" w:uiPriority="68" w:semiHidden="0" w:name="Medium Grid 2 Accent 4"/>
+    <w:lsdException w:unhideWhenUsed="0" w:uiPriority="69" w:semiHidden="0" w:name="Medium Grid 3 Accent 4"/>
+    <w:lsdException w:unhideWhenUsed="0" w:uiPriority="70" w:semiHidden="0" w:name="Dark List Accent 4"/>
+    <w:lsdException w:unhideWhenUsed="0" w:uiPriority="71" w:semiHidden="0" w:name="Colorful Shading Accent 4"/>
+    <w:lsdException w:unhideWhenUsed="0" w:uiPriority="72" w:semiHidden="0" w:name="Colorful List Accent 4"/>
+    <w:lsdException w:unhideWhenUsed="0" w:uiPriority="73" w:semiHidden="0" w:name="Colorful Grid Accent 4"/>
+    <w:lsdException w:unhideWhenUsed="0" w:uiPriority="60" w:semiHidden="0" w:name="Light Shading Accent 5"/>
+    <w:lsdException w:unhideWhenUsed="0" w:uiPriority="61" w:semiHidden="0" w:name="Light List Accent 5"/>
+    <w:lsdException w:unhideWhenUsed="0" w:uiPriority="62" w:semiHidden="0" w:name="Light Grid Accent 5"/>
+    <w:lsdException w:unhideWhenUsed="0" w:uiPriority="63" w:semiHidden="0" w:name="Medium Shading 1 Accent 5"/>
+    <w:lsdException w:unhideWhenUsed="0" w:uiPriority="64" w:semiHidden="0" w:name="Medium Shading 2 Accent 5"/>
+    <w:lsdException w:unhideWhenUsed="0" w:uiPriority="65" w:semiHidden="0" w:name="Medium List 1 Accent 5"/>
+    <w:lsdException w:unhideWhenUsed="0" w:uiPriority="66" w:semiHidden="0" w:name="Medium List 2 Accent 5"/>
+    <w:lsdException w:unhideWhenUsed="0" w:uiPriority="67" w:semiHidden="0" w:name="Medium Grid 1 Accent 5"/>
+    <w:lsdException w:unhideWhenUsed="0" w:uiPriority="68" w:semiHidden="0" w:name="Medium Grid 2 Accent 5"/>
+    <w:lsdException w:unhideWhenUsed="0" w:uiPriority="69" w:semiHidden="0" w:name="Medium Grid 3 Accent 5"/>
+    <w:lsdException w:unhideWhenUsed="0" w:uiPriority="70" w:semiHidden="0" w:name="Dark List Accent 5"/>
+    <w:lsdException w:unhideWhenUsed="0" w:uiPriority="71" w:semiHidden="0" w:name="Colorful Shading Accent 5"/>
+    <w:lsdException w:unhideWhenUsed="0" w:uiPriority="72" w:semiHidden="0" w:name="Colorful List Accent 5"/>
+    <w:lsdException w:unhideWhenUsed="0" w:uiPriority="73" w:semiHidden="0" w:name="Colorful Grid Accent 5"/>
+    <w:lsdException w:unhideWhenUsed="0" w:uiPriority="60" w:semiHidden="0" w:name="Light Shading Accent 6"/>
+    <w:lsdException w:unhideWhenUsed="0" w:uiPriority="61" w:semiHidden="0" w:name="Light List Accent 6"/>
+    <w:lsdException w:unhideWhenUsed="0" w:uiPriority="62" w:semiHidden="0" w:name="Light Grid Accent 6"/>
+    <w:lsdException w:unhideWhenUsed="0" w:uiPriority="63" w:semiHidden="0" w:name="Medium Shading 1 Accent 6"/>
+    <w:lsdException w:unhideWhenUsed="0" w:uiPriority="64" w:semiHidden="0" w:name="Medium Shading 2 Accent 6"/>
+    <w:lsdException w:unhideWhenUsed="0" w:uiPriority="65" w:semiHidden="0" w:name="Medium List 1 Accent 6"/>
+    <w:lsdException w:unhideWhenUsed="0" w:uiPriority="66" w:semiHidden="0" w:name="Medium List 2 Accent 6"/>
+    <w:lsdException w:unhideWhenUsed="0" w:uiPriority="67" w:semiHidden="0" w:name="Medium Grid 1 Accent 6"/>
+    <w:lsdException w:unhideWhenUsed="0" w:uiPriority="68" w:semiHidden="0" w:name="Medium Grid 2 Accent 6"/>
+    <w:lsdException w:unhideWhenUsed="0" w:uiPriority="69" w:semiHidden="0" w:name="Medium Grid 3 Accent 6"/>
+    <w:lsdException w:unhideWhenUsed="0" w:uiPriority="70" w:semiHidden="0" w:name="Dark List Accent 6"/>
+    <w:lsdException w:unhideWhenUsed="0" w:uiPriority="71" w:semiHidden="0" w:name="Colorful Shading Accent 6"/>
+    <w:lsdException w:unhideWhenUsed="0" w:uiPriority="72" w:semiHidden="0" w:name="Colorful List Accent 6"/>
+    <w:lsdException w:unhideWhenUsed="0" w:uiPriority="73" w:semiHidden="0" w:name="Colorful Grid Accent 6"/>
   </w:latentStyles>
-  <w:style w:type="paragraph" w:default="1" w:styleId="Normal">
+  <w:style w:type="paragraph" w:default="1" w:styleId="1">
     <w:name w:val="Normal"/>
     <w:qFormat/>
+    <w:uiPriority w:val="0"/>
     <w:rPr>
-      <w:rFonts w:ascii="Times New Roman" w:eastAsia="Times New Roman" w:hAnsi="Times New Roman" w:cs="Times New Roman"/>
-      <w:noProof/>
+      <w:rFonts w:ascii="Times New Roman" w:hAnsi="Times New Roman" w:eastAsia="Times New Roman" w:cs="Times New Roman"/>
       <w:sz w:val="24"/>
       <w:szCs w:val="24"/>
-      <w:lang w:val="id-ID"/>
+      <w:lang w:val="id-ID" w:eastAsia="en-US" w:bidi="ar-SA"/>
     </w:rPr>
   </w:style>
-  <w:style w:type="character" w:default="1" w:styleId="DefaultParagraphFont">
+  <w:style w:type="character" w:default="1" w:styleId="2">
     <w:name w:val="Default Paragraph Font"/>
-    <w:uiPriority w:val="1"/>
     <w:semiHidden/>
     <w:unhideWhenUsed/>
+    <w:uiPriority w:val="1"/>
   </w:style>
-  <w:style w:type="table" w:default="1" w:styleId="TableNormal">
+  <w:style w:type="table" w:default="1" w:styleId="3">
     <w:name w:val="Normal Table"/>
-    <w:uiPriority w:val="99"/>
     <w:semiHidden/>
     <w:unhideWhenUsed/>
+    <w:uiPriority w:val="99"/>
     <w:tblPr>
-      <w:tblInd w:w="0" w:type="dxa"/>
       <w:tblCellMar>
         <w:top w:w="0" w:type="dxa"/>
         <w:left w:w="108" w:type="dxa"/>
@@ -2642,17 +2320,25 @@
       </w:tblCellMar>
     </w:tblPr>
   </w:style>
-  <w:style w:type="numbering" w:default="1" w:styleId="NoList">
-    <w:name w:val="No List"/>
-    <w:uiPriority w:val="99"/>
+  <w:style w:type="paragraph" w:styleId="4">
+    <w:name w:val="Balloon Text"/>
+    <w:basedOn w:val="1"/>
+    <w:link w:val="13"/>
     <w:semiHidden/>
     <w:unhideWhenUsed/>
+    <w:uiPriority w:val="99"/>
+    <w:rPr>
+      <w:rFonts w:ascii="Tahoma" w:hAnsi="Tahoma" w:cs="Tahoma"/>
+      <w:sz w:val="16"/>
+      <w:szCs w:val="16"/>
+    </w:rPr>
   </w:style>
-  <w:style w:type="paragraph" w:styleId="BodyText2">
+  <w:style w:type="paragraph" w:styleId="5">
     <w:name w:val="Body Text 2"/>
-    <w:basedOn w:val="Normal"/>
-    <w:link w:val="BodyText2Char"/>
+    <w:basedOn w:val="1"/>
+    <w:link w:val="10"/>
     <w:qFormat/>
+    <w:uiPriority w:val="0"/>
     <w:pPr>
       <w:jc w:val="center"/>
     </w:pPr>
@@ -2660,10 +2346,25 @@
       <w:szCs w:val="20"/>
     </w:rPr>
   </w:style>
-  <w:style w:type="paragraph" w:styleId="Header">
+  <w:style w:type="paragraph" w:styleId="6">
+    <w:name w:val="footer"/>
+    <w:basedOn w:val="1"/>
+    <w:link w:val="12"/>
+    <w:unhideWhenUsed/>
+    <w:qFormat/>
+    <w:uiPriority w:val="99"/>
+    <w:pPr>
+      <w:tabs>
+        <w:tab w:val="center" w:pos="4680"/>
+        <w:tab w:val="right" w:pos="9360"/>
+      </w:tabs>
+    </w:pPr>
+  </w:style>
+  <w:style w:type="paragraph" w:styleId="7">
     <w:name w:val="header"/>
-    <w:basedOn w:val="Normal"/>
-    <w:link w:val="HeaderChar"/>
+    <w:basedOn w:val="1"/>
+    <w:link w:val="11"/>
+    <w:uiPriority w:val="0"/>
     <w:pPr>
       <w:tabs>
         <w:tab w:val="center" w:pos="4320"/>
@@ -2675,106 +2376,78 @@
       <w:szCs w:val="20"/>
     </w:rPr>
   </w:style>
-  <w:style w:type="table" w:styleId="TableGrid">
+  <w:style w:type="table" w:styleId="8">
     <w:name w:val="Table Grid"/>
-    <w:basedOn w:val="TableNormal"/>
+    <w:basedOn w:val="3"/>
+    <w:qFormat/>
     <w:uiPriority w:val="59"/>
-    <w:qFormat/>
     <w:tblPr>
       <w:tblBorders>
-        <w:top w:val="single" w:sz="4" w:space="0" w:color="auto"/>
-        <w:left w:val="single" w:sz="4" w:space="0" w:color="auto"/>
-        <w:bottom w:val="single" w:sz="4" w:space="0" w:color="auto"/>
-        <w:right w:val="single" w:sz="4" w:space="0" w:color="auto"/>
-        <w:insideH w:val="single" w:sz="4" w:space="0" w:color="auto"/>
-        <w:insideV w:val="single" w:sz="4" w:space="0" w:color="auto"/>
+        <w:top w:val="single" w:color="auto" w:sz="4" w:space="0"/>
+        <w:left w:val="single" w:color="auto" w:sz="4" w:space="0"/>
+        <w:bottom w:val="single" w:color="auto" w:sz="4" w:space="0"/>
+        <w:right w:val="single" w:color="auto" w:sz="4" w:space="0"/>
+        <w:insideH w:val="single" w:color="auto" w:sz="4" w:space="0"/>
+        <w:insideV w:val="single" w:color="auto" w:sz="4" w:space="0"/>
       </w:tblBorders>
     </w:tblPr>
   </w:style>
-  <w:style w:type="paragraph" w:styleId="ListParagraph">
+  <w:style w:type="paragraph" w:styleId="9">
     <w:name w:val="List Paragraph"/>
-    <w:basedOn w:val="Normal"/>
+    <w:basedOn w:val="1"/>
+    <w:qFormat/>
     <w:uiPriority w:val="34"/>
-    <w:qFormat/>
     <w:pPr>
       <w:ind w:left="720"/>
       <w:contextualSpacing/>
     </w:pPr>
   </w:style>
-  <w:style w:type="character" w:customStyle="1" w:styleId="BodyText2Char">
+  <w:style w:type="character" w:customStyle="1" w:styleId="10">
     <w:name w:val="Body Text 2 Char"/>
-    <w:basedOn w:val="DefaultParagraphFont"/>
-    <w:link w:val="BodyText2"/>
+    <w:basedOn w:val="2"/>
+    <w:link w:val="5"/>
     <w:qFormat/>
+    <w:uiPriority w:val="0"/>
     <w:rPr>
-      <w:rFonts w:ascii="Times New Roman" w:eastAsia="Times New Roman" w:hAnsi="Times New Roman" w:cs="Times New Roman"/>
+      <w:rFonts w:ascii="Times New Roman" w:hAnsi="Times New Roman" w:eastAsia="Times New Roman" w:cs="Times New Roman"/>
       <w:sz w:val="24"/>
       <w:szCs w:val="20"/>
       <w:lang w:val="en-US"/>
     </w:rPr>
   </w:style>
-  <w:style w:type="character" w:customStyle="1" w:styleId="HeaderChar">
+  <w:style w:type="character" w:customStyle="1" w:styleId="11">
     <w:name w:val="Header Char"/>
-    <w:basedOn w:val="DefaultParagraphFont"/>
-    <w:link w:val="Header"/>
+    <w:basedOn w:val="2"/>
+    <w:link w:val="7"/>
     <w:qFormat/>
+    <w:uiPriority w:val="0"/>
     <w:rPr>
-      <w:rFonts w:ascii="Times New Roman" w:eastAsia="Times New Roman" w:hAnsi="Times New Roman" w:cs="Times New Roman"/>
+      <w:rFonts w:ascii="Times New Roman" w:hAnsi="Times New Roman" w:eastAsia="Times New Roman" w:cs="Times New Roman"/>
       <w:sz w:val="20"/>
       <w:szCs w:val="20"/>
       <w:lang w:val="en-US"/>
     </w:rPr>
   </w:style>
-  <w:style w:type="paragraph" w:styleId="Footer">
-    <w:name w:val="footer"/>
-    <w:basedOn w:val="Normal"/>
-    <w:link w:val="FooterChar"/>
+  <w:style w:type="character" w:customStyle="1" w:styleId="12">
+    <w:name w:val="Footer Char"/>
+    <w:basedOn w:val="2"/>
+    <w:link w:val="6"/>
     <w:uiPriority w:val="99"/>
-    <w:unhideWhenUsed/>
-    <w:rsid w:val="0066624E"/>
-    <w:pPr>
-      <w:tabs>
-        <w:tab w:val="center" w:pos="4680"/>
-        <w:tab w:val="right" w:pos="9360"/>
-      </w:tabs>
-    </w:pPr>
-  </w:style>
-  <w:style w:type="character" w:customStyle="1" w:styleId="FooterChar">
-    <w:name w:val="Footer Char"/>
-    <w:basedOn w:val="DefaultParagraphFont"/>
-    <w:link w:val="Footer"/>
-    <w:uiPriority w:val="99"/>
-    <w:rsid w:val="0066624E"/>
     <w:rPr>
-      <w:rFonts w:ascii="Times New Roman" w:eastAsia="Times New Roman" w:hAnsi="Times New Roman" w:cs="Times New Roman"/>
+      <w:rFonts w:ascii="Times New Roman" w:hAnsi="Times New Roman" w:eastAsia="Times New Roman" w:cs="Times New Roman"/>
       <w:sz w:val="24"/>
       <w:szCs w:val="24"/>
     </w:rPr>
   </w:style>
-  <w:style w:type="paragraph" w:styleId="BalloonText">
-    <w:name w:val="Balloon Text"/>
-    <w:basedOn w:val="Normal"/>
-    <w:link w:val="BalloonTextChar"/>
+  <w:style w:type="character" w:customStyle="1" w:styleId="13">
+    <w:name w:val="Balloon Text Char"/>
+    <w:basedOn w:val="2"/>
+    <w:link w:val="4"/>
+    <w:semiHidden/>
+    <w:qFormat/>
     <w:uiPriority w:val="99"/>
-    <w:semiHidden/>
-    <w:unhideWhenUsed/>
-    <w:rsid w:val="00B2794B"/>
     <w:rPr>
-      <w:rFonts w:ascii="Tahoma" w:hAnsi="Tahoma" w:cs="Tahoma"/>
-      <w:sz w:val="16"/>
-      <w:szCs w:val="16"/>
-    </w:rPr>
-  </w:style>
-  <w:style w:type="character" w:customStyle="1" w:styleId="BalloonTextChar">
-    <w:name w:val="Balloon Text Char"/>
-    <w:basedOn w:val="DefaultParagraphFont"/>
-    <w:link w:val="BalloonText"/>
-    <w:uiPriority w:val="99"/>
-    <w:semiHidden/>
-    <w:rsid w:val="00B2794B"/>
-    <w:rPr>
-      <w:rFonts w:ascii="Tahoma" w:eastAsia="Times New Roman" w:hAnsi="Tahoma" w:cs="Tahoma"/>
-      <w:noProof/>
+      <w:rFonts w:ascii="Tahoma" w:hAnsi="Tahoma" w:eastAsia="Times New Roman" w:cs="Tahoma"/>
       <w:sz w:val="16"/>
       <w:szCs w:val="16"/>
       <w:lang w:val="id-ID"/>
@@ -3062,7 +2735,6 @@
     </a:fmtScheme>
   </a:themeElements>
   <a:objectDefaults/>
-  <a:extraClrSchemeLst/>
 </a:theme>
 </file>
 
@@ -3072,8 +2744,6 @@
 
 <file path=customXml/itemProps1.xml><?xml version="1.0" encoding="utf-8"?>
 <ds:datastoreItem xmlns:ds="http://schemas.openxmlformats.org/officeDocument/2006/customXml" ds:itemID="{7954E054-013E-4A39-B8F5-3C36C284A036}">
-  <ds:schemaRefs>
-    <ds:schemaRef ds:uri="http://schemas.openxmlformats.org/officeDocument/2006/bibliography"/>
-  </ds:schemaRefs>
+  <ds:schemaRefs/>
 </ds:datastoreItem>
 </file>
</xml_diff>

<commit_message>
fixed metadata on files docx
</commit_message>
<xml_diff>
--- a/backend/template/surat-keterangan-domisili.docx
+++ b/backend/template/surat-keterangan-domisili.docx
@@ -1285,7 +1285,30 @@
                 <w:rFonts w:ascii="Bookman Old Style" w:hAnsi="Bookman Old Style"/>
                 <w:lang w:val="en-US"/>
               </w:rPr>
-              <w:t>{alamat}</w:t>
+              <w:t>{alamat</w:t>
+            </w:r>
+            <w:r>
+              <w:rPr>
+                <w:rFonts w:hint="default" w:ascii="Bookman Old Style" w:hAnsi="Bookman Old Style"/>
+                <w:lang w:val="en-US"/>
+              </w:rPr>
+              <w:t>_len</w:t>
+            </w:r>
+            <w:bookmarkStart w:id="5" w:name="_GoBack"/>
+            <w:bookmarkEnd w:id="5"/>
+            <w:r>
+              <w:rPr>
+                <w:rFonts w:hint="default" w:ascii="Bookman Old Style" w:hAnsi="Bookman Old Style"/>
+                <w:lang w:val="en-US"/>
+              </w:rPr>
+              <w:t>gkap</w:t>
+            </w:r>
+            <w:r>
+              <w:rPr>
+                <w:rFonts w:ascii="Bookman Old Style" w:hAnsi="Bookman Old Style"/>
+                <w:lang w:val="en-US"/>
+              </w:rPr>
+              <w:t>}</w:t>
             </w:r>
           </w:p>
         </w:tc>
@@ -1655,10 +1678,8 @@
                 <w:rFonts w:hint="default" w:ascii="Bookman Old Style" w:hAnsi="Bookman Old Style"/>
                 <w:lang w:val="en-US"/>
               </w:rPr>
-              <w:t>rank</w:t>
-            </w:r>
-            <w:bookmarkStart w:id="5" w:name="_GoBack"/>
-            <w:bookmarkEnd w:id="5"/>
+              <w:t>rank`</w:t>
+            </w:r>
             <w:r>
               <w:rPr>
                 <w:rFonts w:ascii="Bookman Old Style" w:hAnsi="Bookman Old Style"/>

</xml_diff>